<commit_message>
ms ms ms ms ms ms ms ms
</commit_message>
<xml_diff>
--- a/text/ms.docx
+++ b/text/ms.docx
@@ -95,7 +95,7 @@
         <w:pStyle w:val="Date"/>
       </w:pPr>
       <w:r>
-        <w:t xml:space="preserve">2021-07-01</w:t>
+        <w:t xml:space="preserve">2021-07-08</w:t>
       </w:r>
     </w:p>
     <w:bookmarkStart w:id="20" w:name="introduction"/>
@@ -205,6 +205,7 @@
       </w:r>
       <w:r>
         <w:rPr>
+          <w:bCs/>
           <w:b/>
         </w:rPr>
         <w:t xml:space="preserve">refs</w:t>
@@ -214,6 +215,7 @@
       </w:r>
       <w:r>
         <w:rPr>
+          <w:bCs/>
           <w:b/>
         </w:rPr>
         <w:t xml:space="preserve">refs</w:t>
@@ -260,78 +262,67 @@
         <w:t xml:space="preserve"> </w:t>
       </w:r>
       <w:r>
-        <w:t xml:space="preserve">(Wilcove and Wikelski 2008,</w:t>
-      </w:r>
-      <w:r>
-        <w:t xml:space="preserve"> </w:t>
+        <w:t xml:space="preserve">(Wilcove and Wikelski 2008, Kauffman et al. 2021)</w:t>
+      </w:r>
+      <w:r>
+        <w:t xml:space="preserve">. On the other hand, it has been argued that migratory species might be more resilient to disruptions due to their wide-ranging mobility</w:t>
+      </w:r>
+      <w:r>
+        <w:t xml:space="preserve"> </w:t>
+      </w:r>
+      <w:r>
+        <w:t xml:space="preserve">(Robinson et al. 2009)</w:t>
+      </w:r>
+      <w:r>
+        <w:t xml:space="preserve">. Clearly, the ability to perform a migration without local cues is only possible if the behavior is hard-programmed or remembered. On the other hand, a strictly programmed behavior can be maladaptive if conditions change. Because the scenarios underlying migration are multifold and complex, mathematical modeling may provide some insights and help clarify where, when, and under what conditions we might expect different kinds of migrations to operate.</w:t>
+      </w:r>
+    </w:p>
+    <w:p>
+      <w:pPr>
+        <w:pStyle w:val="BodyText"/>
+      </w:pPr>
+      <w:r>
+        <w:t xml:space="preserve">Diffusion-advection models have a long pedigree in animal movement modeling</w:t>
+      </w:r>
+      <w:r>
+        <w:t xml:space="preserve"> </w:t>
+      </w:r>
+      <w:r>
+        <w:t xml:space="preserve">(Skellam 1951, Turchin 1998, Okubo and Levin 2001)</w:t>
+      </w:r>
+      <w:r>
+        <w:t xml:space="preserve">. These models are grounded in the general idea that animal movements - somewhat like movements of physical particles - combine a random (diffusive) component with a directed (advective) component. While direct relationships between diffusion models and movement data are somewhat tenuous</w:t>
+      </w:r>
+      <w:r>
+        <w:t xml:space="preserve"> </w:t>
+      </w:r>
+      <w:r>
+        <w:t xml:space="preserve">(Gurarie and Ovaskainen 2011)</w:t>
+      </w:r>
+      <w:r>
+        <w:t xml:space="preserve">, as a theoretical tool for exploring processes they are invaluable for their versatility and the relative ease of numeric computation of the partial differential equations (PDEs) that are used to describe diffusion-advection models mathematically. Thus, much theoretical and some applied work has been done on refining the basic assumptions of diffusion models, e.g. by including heterogeneity in populations</w:t>
+      </w:r>
+      <w:r>
+        <w:t xml:space="preserve"> </w:t>
+      </w:r>
+      <w:r>
+        <w:t xml:space="preserve">(Skalski and Gilliam 2003, Gurarie et al. 2009)</w:t>
+      </w:r>
+      <w:r>
+        <w:t xml:space="preserve">, fat-tailed dispersal kernels</w:t>
+      </w:r>
+      <w:r>
+        <w:t xml:space="preserve"> </w:t>
+      </w:r>
+      <w:r>
+        <w:t xml:space="preserve">(Kot et al. 1996)</w:t>
+      </w:r>
+      <w:r>
+        <w:t xml:space="preserve">, non-linear or otherwise complex responses to resources and consepecifics (</w:t>
       </w:r>
       <w:r>
         <w:rPr>
-          <w:b/>
-        </w:rPr>
-        <w:t xml:space="preserve">Kauffman2021?</w:t>
-      </w:r>
-      <w:r>
-        <w:t xml:space="preserve">)</w:t>
-      </w:r>
-      <w:r>
-        <w:t xml:space="preserve">. On the other hand, it has been argued that migratory species might be more resilient to disruptions due to their wide-ranging mobility</w:t>
-      </w:r>
-      <w:r>
-        <w:t xml:space="preserve"> </w:t>
-      </w:r>
-      <w:r>
-        <w:t xml:space="preserve">(Robinson et al. 2009)</w:t>
-      </w:r>
-      <w:r>
-        <w:t xml:space="preserve">. Clearly, the ability to perform a migration without local cues in only possible if the behavior is hard-cued or remembered. On the other hand, a strictly programmed behavior can be maladaptive if conditions change.</w:t>
-      </w:r>
-    </w:p>
-    <w:p>
-      <w:pPr>
-        <w:pStyle w:val="BodyText"/>
-      </w:pPr>
-      <w:r>
-        <w:t xml:space="preserve">Diffusion-advection models have a long pedigree in animal movement modeling</w:t>
-      </w:r>
-      <w:r>
-        <w:t xml:space="preserve"> </w:t>
-      </w:r>
-      <w:r>
-        <w:t xml:space="preserve">(Skellam 1951, Turchin 1998, Okubo and Levin 2001)</w:t>
-      </w:r>
-      <w:r>
-        <w:t xml:space="preserve">. These models are grounded in the general idea that animal movements - somewhat like movements of physical particles - combine a random (diffusive) component with a directed (advective) component. While direct relationships between diffusion models and movement data are somewhat tenuous</w:t>
-      </w:r>
-      <w:r>
-        <w:t xml:space="preserve"> </w:t>
-      </w:r>
-      <w:r>
-        <w:t xml:space="preserve">(Gurarie and Ovaskainen 2011)</w:t>
-      </w:r>
-      <w:r>
-        <w:t xml:space="preserve">, as a theoretical tool for exploring processes they are invaluable for their versatility and the relative ease of numeric computation of the partial differential equations (PDEs) that are used to describe diffusion-advection models mathematically. Thus, much theoretical and some applied work has been done on refining the basic assumptions of diffusion models, e.g. by including heterogeneity in populations</w:t>
-      </w:r>
-      <w:r>
-        <w:t xml:space="preserve"> </w:t>
-      </w:r>
-      <w:r>
-        <w:t xml:space="preserve">(Skalski and Gilliam 2003, Gurarie et al. 2009)</w:t>
-      </w:r>
-      <w:r>
-        <w:t xml:space="preserve">, fat-tailed dispersal kernels</w:t>
-      </w:r>
-      <w:r>
-        <w:t xml:space="preserve"> </w:t>
-      </w:r>
-      <w:r>
-        <w:t xml:space="preserve">(Kot et al. 1996)</w:t>
-      </w:r>
-      <w:r>
-        <w:t xml:space="preserve">, non-linear or otherwise complex responses to resources and consepecifics (</w:t>
-      </w:r>
-      <w:r>
-        <w:rPr>
+          <w:bCs/>
           <w:b/>
         </w:rPr>
         <w:t xml:space="preserve">refs</w:t>
@@ -366,7 +357,7 @@
         <w:t xml:space="preserve">(Fagan et al. 2019)</w:t>
       </w:r>
       <w:r>
-        <w:t xml:space="preserve">, in particular when resources are dynamic and patchy. The interacting role of memory and sociality, in contrast, have been comparatively little studied.</w:t>
+        <w:t xml:space="preserve">, in particular when resources are dynamic and patchy. The interacting role of memory and sociality, in contrast, has been comparatively little studied.</w:t>
       </w:r>
     </w:p>
     <w:p>
@@ -374,7 +365,7 @@
         <w:pStyle w:val="BodyText"/>
       </w:pPr>
       <w:r>
-        <w:t xml:space="preserve">Here, we develop a diffusion-advection model with memory to explore the resilience of a migratory population under various dynamic, seasonal resource distributions. In formulating the model, our goal is to identify the minimum set of movement and memory parameters required to generate an adaptive, migratory behavior. This includes the ability to learn to migrate from a non-migratory initial conditions, simulating the release of naive animals in a seasonal environment</w:t>
+        <w:t xml:space="preserve">Here, we develop a diffusion-advection model with memory to explore the resilience of a migratory population under various dynamic, seasonal resource distributions. In formulating the model, our goal is to identify the minimum set of movement and memory parameters required to generate an adaptive, migratory behavior. This includes the ability to learn to migrate from non-migratory initial conditions, simulating the release of naive animals in a seasonal environment</w:t>
       </w:r>
       <w:r>
         <w:t xml:space="preserve"> </w:t>
@@ -383,16 +374,17 @@
         <w:t xml:space="preserve">(Jesmer et al. 2018)</w:t>
       </w:r>
       <w:r>
-        <w:t xml:space="preserve">, or to lose the propensity to migrate if the resource distribution does not require it, also a commonly observed phenomenon (</w:t>
+        <w:t xml:space="preserve">, or to lose the propensity to migrate if the resource distribution does not require it, which is also a commonly observed phenomenon (</w:t>
       </w:r>
       <w:r>
         <w:rPr>
+          <w:bCs/>
           <w:b/>
         </w:rPr>
         <w:t xml:space="preserve">refs</w:t>
       </w:r>
       <w:r>
-        <w:t xml:space="preserve">). Our ultimate goal is to assess the role of long and short-term memory in the resilience (or fragility) of a migratory population against changing patterns in resource distribution that are the consequences of rapid climate change.</w:t>
+        <w:t xml:space="preserve">). Our ultimate goal is to assess the role of long and short-term memory in the resilience (or fragility) of a migratory population against changing resource distribution dynamics, whether inter-annual variability or trends in resource distribution or phenology reflecting climate change.</w:t>
       </w:r>
     </w:p>
     <w:p>
@@ -400,13 +392,14 @@
         <w:pStyle w:val="BodyText"/>
       </w:pPr>
       <w:r>
-        <w:t xml:space="preserve">We anticipate that under many conditions a blending of</w:t>
+        <w:t xml:space="preserve">We further anticipate that under many conditions a blending of</w:t>
       </w:r>
       <w:r>
         <w:t xml:space="preserve"> </w:t>
       </w:r>
       <w:r>
         <w:rPr>
+          <w:iCs/>
           <w:i/>
         </w:rPr>
         <w:t xml:space="preserve">tactical</w:t>
@@ -422,6 +415,7 @@
       </w:r>
       <w:r>
         <w:rPr>
+          <w:iCs/>
           <w:i/>
         </w:rPr>
         <w:t xml:space="preserve">strategic</w:t>
@@ -430,7 +424,16 @@
         <w:t xml:space="preserve"> </w:t>
       </w:r>
       <w:r>
-        <w:t xml:space="preserve">(i.e. memory-driven and forward-thinking) behavior help foragers navigate dynamic, seasonal environments. Over-reliance on either strategy should be maladaptive. We further anticipate that a a shorter-term memory updating is needed to navigate trends in resource spatial distribution and temporal distribution (phenology), but that a longer-term reference memory is needed to navigate resource distributions that are increasingly stochastic.</w:t>
+        <w:t xml:space="preserve">(i.e. memory-driven and forward-thinking) behavior will help foragers navigate dynamic, seasonal environments. Over-reliance on either strategy should be maladaptive. We further anticipate that a shorter-term memory updating is needed to navigate trends in resource spatial distribution and temporal distribution (phenology), but that a longer-term reference memory is needed to navigate resource distributions that are stochastic (see also</w:t>
+      </w:r>
+      <w:r>
+        <w:t xml:space="preserve"> </w:t>
+      </w:r>
+      <w:r>
+        <w:t xml:space="preserve">Lin et al. (2021)</w:t>
+      </w:r>
+      <w:r>
+        <w:t xml:space="preserve">).</w:t>
       </w:r>
     </w:p>
     <w:bookmarkEnd w:id="20"/>
@@ -464,6 +467,7 @@
       </w:r>
       <w:r>
         <w:rPr>
+          <w:iCs/>
           <w:i/>
         </w:rPr>
         <w:t xml:space="preserve">reference</w:t>
@@ -476,12 +480,13 @@
       </w:r>
       <w:r>
         <w:rPr>
+          <w:iCs/>
           <w:i/>
         </w:rPr>
         <w:t xml:space="preserve">working</w:t>
       </w:r>
       <w:r>
-        <w:t xml:space="preserve">) memory that updates movement behavior based on recent experience, (5) some social aspect to the learned behavior.</w:t>
+        <w:t xml:space="preserve">) memory that updates movement behavior based on recent experience, and (5) some social aspect to the learned behavior.</w:t>
       </w:r>
       <w:r>
         <w:br/>
@@ -492,9 +497,11 @@
       <w:r>
         <w:t xml:space="preserve"> </w:t>
       </w:r>
-      <w:r>
-        <w:t xml:space="preserve">${\cal D}$</w:t>
-      </w:r>
+      <m:oMath>
+        <m:r>
+          <m:t>D</m:t>
+        </m:r>
+      </m:oMath>
       <w:r>
         <w:t xml:space="preserve"> </w:t>
       </w:r>
@@ -517,6 +524,9 @@
             </m:fPr>
             <m:num>
               <m:r>
+                <m:rPr>
+                  <m:sty m:val="p"/>
+                </m:rPr>
                 <m:t>∂</m:t>
               </m:r>
               <m:r>
@@ -525,6 +535,9 @@
             </m:num>
             <m:den>
               <m:r>
+                <m:rPr>
+                  <m:sty m:val="p"/>
+                </m:rPr>
                 <m:t>∂</m:t>
               </m:r>
               <m:r>
@@ -533,9 +546,15 @@
             </m:den>
           </m:f>
           <m:r>
+            <m:rPr>
+              <m:sty m:val="p"/>
+            </m:rPr>
             <m:t>=</m:t>
           </m:r>
           <m:r>
+            <m:rPr>
+              <m:sty m:val="p"/>
+            </m:rPr>
             <m:t>−</m:t>
           </m:r>
           <m:r>
@@ -549,6 +568,9 @@
               <m:sSup>
                 <m:e>
                   <m:r>
+                    <m:rPr>
+                      <m:sty m:val="p"/>
+                    </m:rPr>
                     <m:t>∂</m:t>
                   </m:r>
                 </m:e>
@@ -564,6 +586,9 @@
             </m:num>
             <m:den>
               <m:r>
+                <m:rPr>
+                  <m:sty m:val="p"/>
+                </m:rPr>
                 <m:t>∂</m:t>
               </m:r>
               <m:sSup>
@@ -581,6 +606,9 @@
             </m:den>
           </m:f>
           <m:r>
+            <m:rPr>
+              <m:sty m:val="p"/>
+            </m:rPr>
             <m:t>+</m:t>
           </m:r>
           <m:r>
@@ -592,11 +620,17 @@
             </m:fPr>
             <m:num>
               <m:r>
+                <m:rPr>
+                  <m:sty m:val="p"/>
+                </m:rPr>
                 <m:t>∂</m:t>
               </m:r>
             </m:num>
             <m:den>
               <m:r>
+                <m:rPr>
+                  <m:sty m:val="p"/>
+                </m:rPr>
                 <m:t>∂</m:t>
               </m:r>
               <m:r>
@@ -620,6 +654,9 @@
                 </m:fPr>
                 <m:num>
                   <m:r>
+                    <m:rPr>
+                      <m:sty m:val="p"/>
+                    </m:rPr>
                     <m:t>∂</m:t>
                   </m:r>
                   <m:r>
@@ -628,6 +665,9 @@
                 </m:num>
                 <m:den>
                   <m:r>
+                    <m:rPr>
+                      <m:sty m:val="p"/>
+                    </m:rPr>
                     <m:t>∂</m:t>
                   </m:r>
                   <m:r>
@@ -638,6 +678,9 @@
             </m:e>
           </m:d>
           <m:r>
+            <m:rPr>
+              <m:sty m:val="p"/>
+            </m:rPr>
             <m:t>+</m:t>
           </m:r>
           <m:r>
@@ -649,11 +692,17 @@
             </m:fPr>
             <m:num>
               <m:r>
+                <m:rPr>
+                  <m:sty m:val="p"/>
+                </m:rPr>
                 <m:t>∂</m:t>
               </m:r>
             </m:num>
             <m:den>
               <m:r>
+                <m:rPr>
+                  <m:sty m:val="p"/>
+                </m:rPr>
                 <m:t>∂</m:t>
               </m:r>
               <m:r>
@@ -681,17 +730,26 @@
                 </m:sub>
               </m:sSub>
               <m:r>
+                <m:rPr>
+                  <m:sty m:val="p"/>
+                </m:rPr>
                 <m:t>(</m:t>
               </m:r>
               <m:r>
                 <m:t>u</m:t>
               </m:r>
               <m:r>
+                <m:rPr>
+                  <m:sty m:val="p"/>
+                </m:rPr>
                 <m:t>)</m:t>
               </m:r>
             </m:e>
           </m:d>
           <m:r>
+            <m:rPr>
+              <m:sty m:val="p"/>
+            </m:rPr>
             <m:t>+</m:t>
           </m:r>
           <m:sSub>
@@ -707,12 +765,18 @@
             </m:sub>
           </m:sSub>
           <m:r>
+            <m:rPr>
+              <m:sty m:val="p"/>
+            </m:rPr>
             <m:t>(</m:t>
           </m:r>
           <m:r>
             <m:t>t</m:t>
           </m:r>
           <m:r>
+            <m:rPr>
+              <m:sty m:val="p"/>
+            </m:rPr>
             <m:t>)</m:t>
           </m:r>
         </m:oMath>
@@ -812,18 +876,27 @@
           <m:t>u</m:t>
         </m:r>
         <m:r>
+          <m:rPr>
+            <m:sty m:val="p"/>
+          </m:rPr>
           <m:t>(</m:t>
         </m:r>
         <m:r>
           <m:t>x</m:t>
         </m:r>
         <m:r>
+          <m:rPr>
+            <m:sty m:val="p"/>
+          </m:rPr>
           <m:t>,</m:t>
         </m:r>
         <m:r>
           <m:t>t</m:t>
         </m:r>
         <m:r>
+          <m:rPr>
+            <m:sty m:val="p"/>
+          </m:rPr>
           <m:t>)</m:t>
         </m:r>
       </m:oMath>
@@ -841,18 +914,27 @@
           <m:t>h</m:t>
         </m:r>
         <m:r>
+          <m:rPr>
+            <m:sty m:val="p"/>
+          </m:rPr>
           <m:t>(</m:t>
         </m:r>
         <m:r>
           <m:t>x</m:t>
         </m:r>
         <m:r>
+          <m:rPr>
+            <m:sty m:val="p"/>
+          </m:rPr>
           <m:t>,</m:t>
         </m:r>
         <m:r>
           <m:t>t</m:t>
         </m:r>
         <m:r>
+          <m:rPr>
+            <m:sty m:val="p"/>
+          </m:rPr>
           <m:t>)</m:t>
         </m:r>
       </m:oMath>
@@ -896,18 +978,27 @@
           </m:sub>
         </m:sSub>
         <m:r>
+          <m:rPr>
+            <m:sty m:val="p"/>
+          </m:rPr>
           <m:t>(</m:t>
         </m:r>
         <m:r>
           <m:t>u</m:t>
         </m:r>
         <m:r>
+          <m:rPr>
+            <m:sty m:val="p"/>
+          </m:rPr>
           <m:t>,</m:t>
         </m:r>
         <m:r>
           <m:t>x</m:t>
         </m:r>
         <m:r>
+          <m:rPr>
+            <m:sty m:val="p"/>
+          </m:rPr>
           <m:t>)</m:t>
         </m:r>
       </m:oMath>
@@ -948,42 +1039,66 @@
             </m:sub>
           </m:sSub>
           <m:r>
+            <m:rPr>
+              <m:sty m:val="p"/>
+            </m:rPr>
             <m:t>(</m:t>
           </m:r>
           <m:r>
             <m:t>u</m:t>
           </m:r>
           <m:r>
+            <m:rPr>
+              <m:sty m:val="p"/>
+            </m:rPr>
             <m:t>)</m:t>
           </m:r>
           <m:r>
+            <m:rPr>
+              <m:sty m:val="p"/>
+            </m:rPr>
             <m:t>=</m:t>
           </m:r>
           <m:r>
             <m:t>k</m:t>
           </m:r>
           <m:r>
+            <m:rPr>
+              <m:sty m:val="p"/>
+            </m:rPr>
             <m:t>(</m:t>
           </m:r>
           <m:r>
             <m:t>x</m:t>
           </m:r>
           <m:r>
+            <m:rPr>
+              <m:sty m:val="p"/>
+            </m:rPr>
             <m:t>)</m:t>
           </m:r>
           <m:r>
+            <m:rPr>
+              <m:sty m:val="p"/>
+            </m:rPr>
             <m:t>*</m:t>
           </m:r>
           <m:r>
             <m:t>u</m:t>
           </m:r>
           <m:r>
+            <m:rPr>
+              <m:sty m:val="p"/>
+            </m:rPr>
             <m:t>(</m:t>
           </m:r>
           <m:r>
             <m:t>x</m:t>
           </m:r>
           <m:r>
+            <m:rPr>
+              <m:sty m:val="p"/>
+            </m:rPr>
             <m:t>)</m:t>
           </m:r>
         </m:oMath>
@@ -1046,15 +1161,24 @@
             <m:t>k</m:t>
           </m:r>
           <m:r>
+            <m:rPr>
+              <m:sty m:val="p"/>
+            </m:rPr>
             <m:t>(</m:t>
           </m:r>
           <m:r>
             <m:t>x</m:t>
           </m:r>
           <m:r>
+            <m:rPr>
+              <m:sty m:val="p"/>
+            </m:rPr>
             <m:t>)</m:t>
           </m:r>
           <m:r>
+            <m:rPr>
+              <m:sty m:val="p"/>
+            </m:rPr>
             <m:t>=</m:t>
           </m:r>
           <m:f>
@@ -1092,9 +1216,15 @@
             <m:t>exp</m:t>
           </m:r>
           <m:r>
+            <m:rPr>
+              <m:sty m:val="p"/>
+            </m:rPr>
             <m:t>(</m:t>
           </m:r>
           <m:r>
+            <m:rPr>
+              <m:sty m:val="p"/>
+            </m:rPr>
             <m:t>−</m:t>
           </m:r>
           <m:sSup>
@@ -1110,6 +1240,9 @@
             </m:sup>
           </m:sSup>
           <m:r>
+            <m:rPr>
+              <m:sty m:val="p"/>
+            </m:rPr>
             <m:t>/</m:t>
           </m:r>
           <m:r>
@@ -1128,9 +1261,15 @@
             </m:sup>
           </m:sSup>
           <m:r>
+            <m:rPr>
+              <m:sty m:val="p"/>
+            </m:rPr>
             <m:t>)</m:t>
           </m:r>
           <m:r>
+            <m:rPr>
+              <m:sty m:val="p"/>
+            </m:rPr>
             <m:t>.</m:t>
           </m:r>
         </m:oMath>
@@ -1165,6 +1304,9 @@
           <m:t>x</m:t>
         </m:r>
         <m:r>
+          <m:rPr>
+            <m:sty m:val="p"/>
+          </m:rPr>
           <m:t>&lt;</m:t>
         </m:r>
         <m:acc>
@@ -1189,6 +1331,9 @@
           <m:t>x</m:t>
         </m:r>
         <m:r>
+          <m:rPr>
+            <m:sty m:val="p"/>
+          </m:rPr>
           <m:t>&gt;</m:t>
         </m:r>
         <m:acc>
@@ -1235,7 +1380,7 @@
         <w:t xml:space="preserve"> </w:t>
       </w:r>
       <w:r>
-        <w:t xml:space="preserve">which</w:t>
+        <w:t xml:space="preserve">where</w:t>
       </w:r>
       <w:r>
         <w:t xml:space="preserve"> </w:t>
@@ -1249,7 +1394,7 @@
         <w:t xml:space="preserve"> </w:t>
       </w:r>
       <w:r>
-        <w:t xml:space="preserve">is a parameter which quantifies the overall strength of sociality.</w:t>
+        <w:t xml:space="preserve">is a parameter that quantifies the overall strength of sociality.</w:t>
       </w:r>
     </w:p>
     <w:p>
@@ -1290,39 +1435,66 @@
           <m:t>y</m:t>
         </m:r>
         <m:r>
+          <m:rPr>
+            <m:sty m:val="p"/>
+          </m:rPr>
           <m:t>∈</m:t>
         </m:r>
         <m:r>
+          <m:rPr>
+            <m:sty m:val="p"/>
+          </m:rPr>
           <m:t>{</m:t>
         </m:r>
         <m:r>
           <m:t>0</m:t>
         </m:r>
         <m:r>
+          <m:rPr>
+            <m:sty m:val="p"/>
+          </m:rPr>
           <m:t>,</m:t>
         </m:r>
         <m:r>
           <m:t>1</m:t>
         </m:r>
         <m:r>
+          <m:rPr>
+            <m:sty m:val="p"/>
+          </m:rPr>
           <m:t>,</m:t>
         </m:r>
         <m:r>
           <m:t>2</m:t>
         </m:r>
         <m:r>
+          <m:rPr>
+            <m:sty m:val="p"/>
+          </m:rPr>
           <m:t>,</m:t>
         </m:r>
         <m:r>
+          <m:rPr>
+            <m:sty m:val="p"/>
+          </m:rPr>
           <m:t>.</m:t>
         </m:r>
         <m:r>
+          <m:rPr>
+            <m:sty m:val="p"/>
+          </m:rPr>
           <m:t>.</m:t>
         </m:r>
         <m:r>
+          <m:rPr>
+            <m:sty m:val="p"/>
+          </m:rPr>
           <m:t>.</m:t>
         </m:r>
         <m:r>
+          <m:rPr>
+            <m:sty m:val="p"/>
+          </m:rPr>
           <m:t>}</m:t>
         </m:r>
       </m:oMath>
@@ -1348,21 +1520,33 @@
           <m:t>y</m:t>
         </m:r>
         <m:r>
+          <m:rPr>
+            <m:sty m:val="p"/>
+          </m:rPr>
           <m:t>=</m:t>
         </m:r>
         <m:r>
+          <m:rPr>
+            <m:sty m:val="p"/>
+          </m:rPr>
           <m:t>⌊</m:t>
         </m:r>
         <m:r>
           <m:t>t</m:t>
         </m:r>
         <m:r>
+          <m:rPr>
+            <m:sty m:val="p"/>
+          </m:rPr>
           <m:t>/</m:t>
         </m:r>
         <m:r>
           <m:t>τ</m:t>
         </m:r>
         <m:r>
+          <m:rPr>
+            <m:sty m:val="p"/>
+          </m:rPr>
           <m:t>⌋</m:t>
         </m:r>
       </m:oMath>
@@ -1540,12 +1724,18 @@
             </m:sub>
           </m:sSub>
           <m:r>
+            <m:rPr>
+              <m:sty m:val="p"/>
+            </m:rPr>
             <m:t>(</m:t>
           </m:r>
           <m:r>
             <m:t>t</m:t>
           </m:r>
           <m:r>
+            <m:rPr>
+              <m:sty m:val="p"/>
+            </m:rPr>
             <m:t>,</m:t>
           </m:r>
           <m:sSub>
@@ -1561,9 +1751,15 @@
             </m:sub>
           </m:sSub>
           <m:r>
+            <m:rPr>
+              <m:sty m:val="p"/>
+            </m:rPr>
             <m:t>)</m:t>
           </m:r>
           <m:r>
+            <m:rPr>
+              <m:sty m:val="p"/>
+            </m:rPr>
             <m:t>=</m:t>
           </m:r>
           <m:d>
@@ -1618,6 +1814,9 @@
                   </m:e>
                   <m:e>
                     <m:r>
+                      <m:rPr>
+                        <m:sty m:val="p"/>
+                      </m:rPr>
                       <m:t>;</m:t>
                     </m:r>
                   </m:e>
@@ -1626,6 +1825,9 @@
                       <m:t>t</m:t>
                     </m:r>
                     <m:r>
+                      <m:rPr>
+                        <m:sty m:val="p"/>
+                      </m:rPr>
                       <m:t>&gt;</m:t>
                     </m:r>
                     <m:sSub>
@@ -1655,6 +1857,9 @@
                       <m:t>t</m:t>
                     </m:r>
                     <m:r>
+                      <m:rPr>
+                        <m:sty m:val="p"/>
+                      </m:rPr>
                       <m:t>≤</m:t>
                     </m:r>
                     <m:sSub>
@@ -1670,6 +1875,9 @@
                       </m:sub>
                     </m:sSub>
                     <m:r>
+                      <m:rPr>
+                        <m:sty m:val="p"/>
+                      </m:rPr>
                       <m:t>+</m:t>
                     </m:r>
                     <m:r>
@@ -1706,6 +1914,9 @@
                   </m:e>
                   <m:e>
                     <m:r>
+                      <m:rPr>
+                        <m:sty m:val="p"/>
+                      </m:rPr>
                       <m:t>;</m:t>
                     </m:r>
                   </m:e>
@@ -1714,6 +1925,9 @@
                       <m:t>t</m:t>
                     </m:r>
                     <m:r>
+                      <m:rPr>
+                        <m:sty m:val="p"/>
+                      </m:rPr>
                       <m:t>&gt;</m:t>
                     </m:r>
                     <m:sSub>
@@ -1729,6 +1943,9 @@
                       </m:sub>
                     </m:sSub>
                     <m:r>
+                      <m:rPr>
+                        <m:sty m:val="p"/>
+                      </m:rPr>
                       <m:t>+</m:t>
                     </m:r>
                     <m:r>
@@ -1761,6 +1978,9 @@
                       <m:t>t</m:t>
                     </m:r>
                     <m:r>
+                      <m:rPr>
+                        <m:sty m:val="p"/>
+                      </m:rPr>
                       <m:t>≤</m:t>
                     </m:r>
                     <m:sSub>
@@ -1785,6 +2005,9 @@
                   </m:e>
                   <m:e>
                     <m:r>
+                      <m:rPr>
+                        <m:sty m:val="p"/>
+                      </m:rPr>
                       <m:t>;</m:t>
                     </m:r>
                   </m:e>
@@ -1793,6 +2016,9 @@
                       <m:t>t</m:t>
                     </m:r>
                     <m:r>
+                      <m:rPr>
+                        <m:sty m:val="p"/>
+                      </m:rPr>
                       <m:t>&gt;</m:t>
                     </m:r>
                     <m:sSub>
@@ -1822,6 +2048,9 @@
                       <m:t>t</m:t>
                     </m:r>
                     <m:r>
+                      <m:rPr>
+                        <m:sty m:val="p"/>
+                      </m:rPr>
                       <m:t>≤</m:t>
                     </m:r>
                     <m:sSub>
@@ -1837,6 +2066,9 @@
                       </m:sub>
                     </m:sSub>
                     <m:r>
+                      <m:rPr>
+                        <m:sty m:val="p"/>
+                      </m:rPr>
                       <m:t>+</m:t>
                     </m:r>
                     <m:r>
@@ -1873,6 +2105,9 @@
                   </m:e>
                   <m:e>
                     <m:r>
+                      <m:rPr>
+                        <m:sty m:val="p"/>
+                      </m:rPr>
                       <m:t>;</m:t>
                     </m:r>
                   </m:e>
@@ -1881,6 +2116,9 @@
                       <m:t>t</m:t>
                     </m:r>
                     <m:r>
+                      <m:rPr>
+                        <m:sty m:val="p"/>
+                      </m:rPr>
                       <m:t>&gt;</m:t>
                     </m:r>
                     <m:sSub>
@@ -1896,6 +2134,9 @@
                       </m:sub>
                     </m:sSub>
                     <m:r>
+                      <m:rPr>
+                        <m:sty m:val="p"/>
+                      </m:rPr>
                       <m:t>+</m:t>
                     </m:r>
                     <m:r>
@@ -1928,6 +2169,9 @@
                       <m:t>t</m:t>
                     </m:r>
                     <m:r>
+                      <m:rPr>
+                        <m:sty m:val="p"/>
+                      </m:rPr>
                       <m:t>≤</m:t>
                     </m:r>
                     <m:sSub>
@@ -2054,6 +2298,9 @@
           <m:t>t</m:t>
         </m:r>
         <m:r>
+          <m:rPr>
+            <m:sty m:val="p"/>
+          </m:rPr>
           <m:t>=</m:t>
         </m:r>
         <m:sSub>
@@ -2069,6 +2316,9 @@
           </m:sub>
         </m:sSub>
         <m:r>
+          <m:rPr>
+            <m:sty m:val="p"/>
+          </m:rPr>
           <m:t>+</m:t>
         </m:r>
         <m:r>
@@ -2121,6 +2371,9 @@
           <m:t>t</m:t>
         </m:r>
         <m:r>
+          <m:rPr>
+            <m:sty m:val="p"/>
+          </m:rPr>
           <m:t>=</m:t>
         </m:r>
         <m:sSub>
@@ -2153,6 +2406,9 @@
           </m:sub>
         </m:sSub>
         <m:r>
+          <m:rPr>
+            <m:sty m:val="p"/>
+          </m:rPr>
           <m:t>=</m:t>
         </m:r>
         <m:f>
@@ -2173,6 +2429,9 @@
               </m:sub>
             </m:sSub>
             <m:r>
+              <m:rPr>
+                <m:sty m:val="p"/>
+              </m:rPr>
               <m:t>−</m:t>
             </m:r>
             <m:sSub>
@@ -2202,9 +2461,15 @@
               </m:sub>
             </m:sSub>
             <m:r>
+              <m:rPr>
+                <m:sty m:val="p"/>
+              </m:rPr>
               <m:t>−</m:t>
             </m:r>
             <m:r>
+              <m:rPr>
+                <m:sty m:val="p"/>
+              </m:rPr>
               <m:t>(</m:t>
             </m:r>
             <m:sSub>
@@ -2220,6 +2485,9 @@
               </m:sub>
             </m:sSub>
             <m:r>
+              <m:rPr>
+                <m:sty m:val="p"/>
+              </m:rPr>
               <m:t>+</m:t>
             </m:r>
             <m:r>
@@ -2238,6 +2506,9 @@
               </m:sub>
             </m:sSub>
             <m:r>
+              <m:rPr>
+                <m:sty m:val="p"/>
+              </m:rPr>
               <m:t>)</m:t>
             </m:r>
           </m:den>
@@ -2266,6 +2537,9 @@
           </m:sub>
         </m:sSub>
         <m:r>
+          <m:rPr>
+            <m:sty m:val="p"/>
+          </m:rPr>
           <m:t>=</m:t>
         </m:r>
         <m:f>
@@ -2286,6 +2560,9 @@
               </m:sub>
             </m:sSub>
             <m:r>
+              <m:rPr>
+                <m:sty m:val="p"/>
+              </m:rPr>
               <m:t>−</m:t>
             </m:r>
             <m:sSub>
@@ -2315,9 +2592,15 @@
               </m:sub>
             </m:sSub>
             <m:r>
+              <m:rPr>
+                <m:sty m:val="p"/>
+              </m:rPr>
               <m:t>−</m:t>
             </m:r>
             <m:r>
+              <m:rPr>
+                <m:sty m:val="p"/>
+              </m:rPr>
               <m:t>(</m:t>
             </m:r>
             <m:sSub>
@@ -2333,12 +2616,18 @@
               </m:sub>
             </m:sSub>
             <m:r>
+              <m:rPr>
+                <m:sty m:val="p"/>
+              </m:rPr>
               <m:t>−</m:t>
             </m:r>
             <m:r>
               <m:t>τ</m:t>
             </m:r>
             <m:r>
+              <m:rPr>
+                <m:sty m:val="p"/>
+              </m:rPr>
               <m:t>+</m:t>
             </m:r>
             <m:r>
@@ -2357,13 +2646,16 @@
               </m:sub>
             </m:sSub>
             <m:r>
+              <m:rPr>
+                <m:sty m:val="p"/>
+              </m:rPr>
               <m:t>)</m:t>
             </m:r>
           </m:den>
         </m:f>
       </m:oMath>
       <w:r>
-        <w:t xml:space="preserve">. This step-like migration function is a one-dimensional version of the migration parameters estimated individually</w:t>
+        <w:t xml:space="preserve">. This step-like migration function is a one-dimensional version of the migration parameters estimated in empirical studies for individuals</w:t>
       </w:r>
       <w:r>
         <w:t xml:space="preserve"> </w:t>
@@ -2375,7 +2667,7 @@
         <w:t xml:space="preserve"> </w:t>
       </w:r>
       <w:r>
-        <w:t xml:space="preserve">and for populations</w:t>
+        <w:t xml:space="preserve">and, more relevantly, for populations</w:t>
       </w:r>
       <w:r>
         <w:t xml:space="preserve"> </w:t>
@@ -2471,6 +2763,9 @@
                 <m:t>y</m:t>
               </m:r>
               <m:r>
+                <m:rPr>
+                  <m:sty m:val="p"/>
+                </m:rPr>
                 <m:t>+</m:t>
               </m:r>
               <m:r>
@@ -2479,6 +2774,9 @@
             </m:sub>
           </m:sSub>
           <m:r>
+            <m:rPr>
+              <m:sty m:val="p"/>
+            </m:rPr>
             <m:t>=</m:t>
           </m:r>
           <m:sSup>
@@ -2509,6 +2807,9 @@
             </m:sub>
           </m:sSub>
           <m:r>
+            <m:rPr>
+              <m:sty m:val="p"/>
+            </m:rPr>
             <m:t>+</m:t>
           </m:r>
           <m:d>
@@ -2522,6 +2823,9 @@
                 <m:t>1</m:t>
               </m:r>
               <m:r>
+                <m:rPr>
+                  <m:sty m:val="p"/>
+                </m:rPr>
                 <m:t>−</m:t>
               </m:r>
               <m:sSup>
@@ -2605,21 +2909,33 @@
           <m:t>m</m:t>
         </m:r>
         <m:r>
+          <m:rPr>
+            <m:sty m:val="p"/>
+          </m:rPr>
           <m:t>(</m:t>
         </m:r>
         <m:r>
           <m:t>t</m:t>
         </m:r>
         <m:r>
+          <m:rPr>
+            <m:sty m:val="p"/>
+          </m:rPr>
           <m:t>,</m:t>
         </m:r>
         <m:r>
           <m:t>θ</m:t>
         </m:r>
         <m:r>
+          <m:rPr>
+            <m:sty m:val="p"/>
+          </m:rPr>
           <m:t>)</m:t>
         </m:r>
         <m:r>
+          <m:rPr>
+            <m:sty m:val="p"/>
+          </m:rPr>
           <m:t>=</m:t>
         </m:r>
         <m:nary>
@@ -2655,15 +2971,24 @@
           </m:e>
         </m:nary>
         <m:r>
+          <m:rPr>
+            <m:sty m:val="p"/>
+          </m:rPr>
           <m:t>(</m:t>
         </m:r>
         <m:r>
           <m:t>t</m:t>
         </m:r>
         <m:r>
+          <m:rPr>
+            <m:sty m:val="p"/>
+          </m:rPr>
           <m:t>′</m:t>
         </m:r>
         <m:r>
+          <m:rPr>
+            <m:sty m:val="p"/>
+          </m:rPr>
           <m:t>,</m:t>
         </m:r>
         <m:sSub>
@@ -2679,6 +3004,9 @@
           </m:sub>
         </m:sSub>
         <m:r>
+          <m:rPr>
+            <m:sty m:val="p"/>
+          </m:rPr>
           <m:t>)</m:t>
         </m:r>
         <m:r>
@@ -2691,6 +3019,9 @@
           <m:t>t</m:t>
         </m:r>
         <m:r>
+          <m:rPr>
+            <m:sty m:val="p"/>
+          </m:rPr>
           <m:t>′</m:t>
         </m:r>
       </m:oMath>
@@ -2723,15 +3054,24 @@
           </m:e>
         </m:acc>
         <m:r>
+          <m:rPr>
+            <m:sty m:val="p"/>
+          </m:rPr>
           <m:t>(</m:t>
         </m:r>
         <m:r>
           <m:t>t</m:t>
         </m:r>
         <m:r>
+          <m:rPr>
+            <m:sty m:val="p"/>
+          </m:rPr>
           <m:t>)</m:t>
         </m:r>
         <m:r>
+          <m:rPr>
+            <m:sty m:val="p"/>
+          </m:rPr>
           <m:t>=</m:t>
         </m:r>
         <m:nary>
@@ -2767,18 +3107,27 @@
           </m:e>
         </m:nary>
         <m:r>
+          <m:rPr>
+            <m:sty m:val="p"/>
+          </m:rPr>
           <m:t>(</m:t>
         </m:r>
         <m:r>
           <m:t>t</m:t>
         </m:r>
         <m:r>
+          <m:rPr>
+            <m:sty m:val="p"/>
+          </m:rPr>
           <m:t>,</m:t>
         </m:r>
         <m:r>
           <m:t>x</m:t>
         </m:r>
         <m:r>
+          <m:rPr>
+            <m:sty m:val="p"/>
+          </m:rPr>
           <m:t>)</m:t>
         </m:r>
         <m:r>
@@ -2799,21 +3148,33 @@
           <m:t>κ</m:t>
         </m:r>
         <m:r>
+          <m:rPr>
+            <m:sty m:val="p"/>
+          </m:rPr>
           <m:t>∈</m:t>
         </m:r>
         <m:r>
+          <m:rPr>
+            <m:sty m:val="p"/>
+          </m:rPr>
           <m:t>(</m:t>
         </m:r>
         <m:r>
           <m:t>0</m:t>
         </m:r>
         <m:r>
+          <m:rPr>
+            <m:sty m:val="p"/>
+          </m:rPr>
           <m:t>,</m:t>
         </m:r>
         <m:r>
           <m:t>1</m:t>
         </m:r>
         <m:r>
+          <m:rPr>
+            <m:sty m:val="p"/>
+          </m:rPr>
           <m:t>)</m:t>
         </m:r>
       </m:oMath>
@@ -2831,6 +3192,9 @@
           <m:t>κ</m:t>
         </m:r>
         <m:r>
+          <m:rPr>
+            <m:sty m:val="p"/>
+          </m:rPr>
           <m:t>=</m:t>
         </m:r>
         <m:r>
@@ -2848,6 +3212,9 @@
           <m:t>κ</m:t>
         </m:r>
         <m:r>
+          <m:rPr>
+            <m:sty m:val="p"/>
+          </m:rPr>
           <m:t>=</m:t>
         </m:r>
         <m:r>
@@ -2870,21 +3237,33 @@
       </w:r>
       <m:oMath>
         <m:r>
+          <m:rPr>
+            <m:sty m:val="p"/>
+          </m:rPr>
           <m:t>[</m:t>
         </m:r>
         <m:r>
+          <m:rPr>
+            <m:sty m:val="p"/>
+          </m:rPr>
           <m:t>−</m:t>
         </m:r>
         <m:r>
           <m:t>χ</m:t>
         </m:r>
         <m:r>
+          <m:rPr>
+            <m:sty m:val="p"/>
+          </m:rPr>
           <m:t>,</m:t>
         </m:r>
         <m:r>
           <m:t>χ</m:t>
         </m:r>
         <m:r>
+          <m:rPr>
+            <m:sty m:val="p"/>
+          </m:rPr>
           <m:t>]</m:t>
         </m:r>
       </m:oMath>
@@ -2898,32 +3277,50 @@
           </m:fPr>
           <m:num>
             <m:r>
+              <m:rPr>
+                <m:sty m:val="p"/>
+              </m:rPr>
               <m:t>∂</m:t>
             </m:r>
             <m:r>
               <m:t>u</m:t>
             </m:r>
             <m:r>
+              <m:rPr>
+                <m:sty m:val="p"/>
+              </m:rPr>
               <m:t>(</m:t>
             </m:r>
             <m:r>
+              <m:rPr>
+                <m:sty m:val="p"/>
+              </m:rPr>
               <m:t>−</m:t>
             </m:r>
             <m:r>
               <m:t>χ</m:t>
             </m:r>
             <m:r>
+              <m:rPr>
+                <m:sty m:val="p"/>
+              </m:rPr>
               <m:t>,</m:t>
             </m:r>
             <m:r>
               <m:t>t</m:t>
             </m:r>
             <m:r>
+              <m:rPr>
+                <m:sty m:val="p"/>
+              </m:rPr>
               <m:t>)</m:t>
             </m:r>
           </m:num>
           <m:den>
             <m:r>
+              <m:rPr>
+                <m:sty m:val="p"/>
+              </m:rPr>
               <m:t>∂</m:t>
             </m:r>
             <m:r>
@@ -2932,6 +3329,9 @@
           </m:den>
         </m:f>
         <m:r>
+          <m:rPr>
+            <m:sty m:val="p"/>
+          </m:rPr>
           <m:t>=</m:t>
         </m:r>
         <m:f>
@@ -2940,29 +3340,44 @@
           </m:fPr>
           <m:num>
             <m:r>
+              <m:rPr>
+                <m:sty m:val="p"/>
+              </m:rPr>
               <m:t>∂</m:t>
             </m:r>
             <m:r>
               <m:t>u</m:t>
             </m:r>
             <m:r>
+              <m:rPr>
+                <m:sty m:val="p"/>
+              </m:rPr>
               <m:t>(</m:t>
             </m:r>
             <m:r>
               <m:t>χ</m:t>
             </m:r>
             <m:r>
+              <m:rPr>
+                <m:sty m:val="p"/>
+              </m:rPr>
               <m:t>,</m:t>
             </m:r>
             <m:r>
               <m:t>t</m:t>
             </m:r>
             <m:r>
+              <m:rPr>
+                <m:sty m:val="p"/>
+              </m:rPr>
               <m:t>)</m:t>
             </m:r>
           </m:num>
           <m:den>
             <m:r>
+              <m:rPr>
+                <m:sty m:val="p"/>
+              </m:rPr>
               <m:t>∂</m:t>
             </m:r>
             <m:r>
@@ -2971,6 +3386,9 @@
           </m:den>
         </m:f>
         <m:r>
+          <m:rPr>
+            <m:sty m:val="p"/>
+          </m:rPr>
           <m:t>=</m:t>
         </m:r>
         <m:r>
@@ -2996,7 +3414,7 @@
         <w:pStyle w:val="FirstParagraph"/>
       </w:pPr>
       <w:r>
-        <w:t xml:space="preserve">We ran our numerical experiments on a spatial domain</w:t>
+        <w:t xml:space="preserve">We solved the model numerically on a spatial domain</w:t>
       </w:r>
       <w:r>
         <w:t xml:space="preserve"> </w:t>
@@ -3006,24 +3424,39 @@
           <m:t>x</m:t>
         </m:r>
         <m:r>
+          <m:rPr>
+            <m:sty m:val="p"/>
+          </m:rPr>
           <m:t>∈</m:t>
         </m:r>
         <m:r>
+          <m:rPr>
+            <m:sty m:val="p"/>
+          </m:rPr>
           <m:t>[</m:t>
         </m:r>
         <m:r>
+          <m:rPr>
+            <m:sty m:val="p"/>
+          </m:rPr>
           <m:t>−</m:t>
         </m:r>
         <m:r>
           <m:t>100</m:t>
         </m:r>
         <m:r>
+          <m:rPr>
+            <m:sty m:val="p"/>
+          </m:rPr>
           <m:t>,</m:t>
         </m:r>
         <m:r>
           <m:t>100</m:t>
         </m:r>
         <m:r>
+          <m:rPr>
+            <m:sty m:val="p"/>
+          </m:rPr>
           <m:t>]</m:t>
         </m:r>
       </m:oMath>
@@ -3038,6 +3471,9 @@
           <m:t>τ</m:t>
         </m:r>
         <m:r>
+          <m:rPr>
+            <m:sty m:val="p"/>
+          </m:rPr>
           <m:t>=</m:t>
         </m:r>
         <m:r>
@@ -3048,7 +3484,7 @@
         <w:t xml:space="preserve"> </w:t>
       </w:r>
       <w:r>
-        <w:t xml:space="preserve">(i.e.~100 day years). We were interested in an approximately periodic resource dynamic, i.e. one in which</w:t>
+        <w:t xml:space="preserve">(i.e.~years of 100 days). We were interested in an approximately periodic resource dynamic, i.e. one in which</w:t>
       </w:r>
       <w:r>
         <w:t xml:space="preserve"> </w:t>
@@ -3058,45 +3494,69 @@
           <m:t>h</m:t>
         </m:r>
         <m:r>
+          <m:rPr>
+            <m:sty m:val="p"/>
+          </m:rPr>
           <m:t>(</m:t>
         </m:r>
         <m:r>
           <m:t>x</m:t>
         </m:r>
         <m:r>
+          <m:rPr>
+            <m:sty m:val="p"/>
+          </m:rPr>
           <m:t>,</m:t>
         </m:r>
         <m:r>
           <m:t>t</m:t>
         </m:r>
         <m:r>
+          <m:rPr>
+            <m:sty m:val="p"/>
+          </m:rPr>
           <m:t>≈</m:t>
         </m:r>
         <m:r>
           <m:t>h</m:t>
         </m:r>
         <m:r>
+          <m:rPr>
+            <m:sty m:val="p"/>
+          </m:rPr>
           <m:t>(</m:t>
         </m:r>
         <m:r>
           <m:t>x</m:t>
         </m:r>
         <m:r>
+          <m:rPr>
+            <m:sty m:val="p"/>
+          </m:rPr>
           <m:t>,</m:t>
         </m:r>
         <m:r>
           <m:t>t</m:t>
         </m:r>
         <m:r>
+          <m:rPr>
+            <m:sty m:val="p"/>
+          </m:rPr>
           <m:t>−</m:t>
         </m:r>
         <m:r>
           <m:t>τ</m:t>
         </m:r>
         <m:r>
+          <m:rPr>
+            <m:sty m:val="p"/>
+          </m:rPr>
           <m:t>)</m:t>
         </m:r>
         <m:r>
+          <m:rPr>
+            <m:sty m:val="p"/>
+          </m:rPr>
           <m:t>)</m:t>
         </m:r>
       </m:oMath>
@@ -3123,6 +3583,7 @@
       </w:r>
       <w:r>
         <w:rPr>
+          <w:iCs/>
           <w:i/>
         </w:rPr>
         <w:t xml:space="preserve">island resource</w:t>
@@ -3132,6 +3593,7 @@
       </w:r>
       <w:r>
         <w:rPr>
+          <w:iCs/>
           <w:i/>
         </w:rPr>
         <w:t xml:space="preserve">drifting resource</w:t>
@@ -3187,6 +3649,9 @@
       </w:r>
       <m:oMath>
         <m:r>
+          <m:rPr>
+            <m:sty m:val="p"/>
+          </m:rPr>
           <m:t>−</m:t>
         </m:r>
         <m:sSub>
@@ -3216,6 +3681,9 @@
           <m:t>τ</m:t>
         </m:r>
         <m:r>
+          <m:rPr>
+            <m:sty m:val="p"/>
+          </m:rPr>
           <m:t>−</m:t>
         </m:r>
         <m:sSub>
@@ -3235,7 +3703,7 @@
         <w:t xml:space="preserve"> </w:t>
       </w:r>
       <w:r>
-        <w:t xml:space="preserve">(for example, locations 40 and -40 at times 25 and 75, respectively). These pulses have a shared time scale of duration</w:t>
+        <w:t xml:space="preserve">(for example, locations 30 and -30 at times 25 and 75, respectively). These pulses have a shared time scale of duration</w:t>
       </w:r>
       <w:r>
         <w:t xml:space="preserve"> </w:t>
@@ -3294,21 +3762,33 @@
             <m:t>h</m:t>
           </m:r>
           <m:r>
+            <m:rPr>
+              <m:sty m:val="p"/>
+            </m:rPr>
             <m:t>(</m:t>
           </m:r>
           <m:r>
             <m:t>x</m:t>
           </m:r>
           <m:r>
+            <m:rPr>
+              <m:sty m:val="p"/>
+            </m:rPr>
             <m:t>,</m:t>
           </m:r>
           <m:r>
             <m:t>t</m:t>
           </m:r>
           <m:r>
+            <m:rPr>
+              <m:sty m:val="p"/>
+            </m:rPr>
             <m:t>)</m:t>
           </m:r>
           <m:r>
+            <m:rPr>
+              <m:sty m:val="p"/>
+            </m:rPr>
             <m:t>=</m:t>
           </m:r>
           <m:r>
@@ -3318,12 +3798,18 @@
             <m:t> </m:t>
           </m:r>
           <m:r>
+            <m:rPr>
+              <m:sty m:val="p"/>
+            </m:rPr>
             <m:t>(</m:t>
           </m:r>
           <m:r>
             <m:t>Φ</m:t>
           </m:r>
           <m:r>
+            <m:rPr>
+              <m:sty m:val="p"/>
+            </m:rPr>
             <m:t>(</m:t>
           </m:r>
           <m:sSub>
@@ -3339,6 +3825,9 @@
             </m:sub>
           </m:sSub>
           <m:r>
+            <m:rPr>
+              <m:sty m:val="p"/>
+            </m:rPr>
             <m:t>,</m:t>
           </m:r>
           <m:sSub>
@@ -3354,6 +3843,9 @@
             </m:sub>
           </m:sSub>
           <m:r>
+            <m:rPr>
+              <m:sty m:val="p"/>
+            </m:rPr>
             <m:t>,</m:t>
           </m:r>
           <m:sSub>
@@ -3369,6 +3861,9 @@
             </m:sub>
           </m:sSub>
           <m:r>
+            <m:rPr>
+              <m:sty m:val="p"/>
+            </m:rPr>
             <m:t>,</m:t>
           </m:r>
           <m:sSub>
@@ -3384,18 +3879,30 @@
             </m:sub>
           </m:sSub>
           <m:r>
+            <m:rPr>
+              <m:sty m:val="p"/>
+            </m:rPr>
             <m:t>)</m:t>
           </m:r>
           <m:r>
+            <m:rPr>
+              <m:sty m:val="p"/>
+            </m:rPr>
             <m:t>+</m:t>
           </m:r>
           <m:r>
             <m:t>Φ</m:t>
           </m:r>
           <m:r>
+            <m:rPr>
+              <m:sty m:val="p"/>
+            </m:rPr>
             <m:t>(</m:t>
           </m:r>
           <m:r>
+            <m:rPr>
+              <m:sty m:val="p"/>
+            </m:rPr>
             <m:t>−</m:t>
           </m:r>
           <m:sSub>
@@ -3411,12 +3918,18 @@
             </m:sub>
           </m:sSub>
           <m:r>
+            <m:rPr>
+              <m:sty m:val="p"/>
+            </m:rPr>
             <m:t>,</m:t>
           </m:r>
           <m:r>
             <m:t>τ</m:t>
           </m:r>
           <m:r>
+            <m:rPr>
+              <m:sty m:val="p"/>
+            </m:rPr>
             <m:t>−</m:t>
           </m:r>
           <m:sSub>
@@ -3432,6 +3945,9 @@
             </m:sub>
           </m:sSub>
           <m:r>
+            <m:rPr>
+              <m:sty m:val="p"/>
+            </m:rPr>
             <m:t>,</m:t>
           </m:r>
           <m:sSub>
@@ -3447,6 +3963,9 @@
             </m:sub>
           </m:sSub>
           <m:r>
+            <m:rPr>
+              <m:sty m:val="p"/>
+            </m:rPr>
             <m:t>,</m:t>
           </m:r>
           <m:sSub>
@@ -3462,9 +3981,15 @@
             </m:sub>
           </m:sSub>
           <m:r>
+            <m:rPr>
+              <m:sty m:val="p"/>
+            </m:rPr>
             <m:t>)</m:t>
           </m:r>
           <m:r>
+            <m:rPr>
+              <m:sty m:val="p"/>
+            </m:rPr>
             <m:t>)</m:t>
           </m:r>
         </m:oMath>
@@ -3505,21 +4030,22 @@
       <w:r>
         <w:t xml:space="preserve">is selected such that the average total amount of resource throughout the year is 1, i.e. </w:t>
       </w:r>
-      <w:r>
-        <w:t xml:space="preserve">${1 \over \tau} \int_T\int_X h(x,t) dx\,dt = 1$</w:t>
-      </w:r>
-      <w:r>
-        <w:t xml:space="preserve">.</w:t>
-      </w:r>
-    </w:p>
-    <w:p>
-      <w:pPr>
-        <w:pStyle w:val="BodyText"/>
-      </w:pPr>
-      <w:r>
-        <w:t xml:space="preserve">The drifting resource differs from the island resource in that the total amount of resource at any given time point is 1 (</w:t>
-      </w:r>
-      <m:oMath>
+      <m:oMath>
+        <m:f>
+          <m:fPr>
+            <m:type m:val="bar"/>
+          </m:fPr>
+          <m:num>
+            <m:r>
+              <m:t>1</m:t>
+            </m:r>
+          </m:num>
+          <m:den>
+            <m:r>
+              <m:t>τ</m:t>
+            </m:r>
+          </m:den>
+        </m:f>
         <m:nary>
           <m:naryPr>
             <m:chr m:val="∫"/>
@@ -3529,7 +4055,7 @@
           </m:naryPr>
           <m:sub>
             <m:r>
-              <m:t>X</m:t>
+              <m:t>T</m:t>
             </m:r>
           </m:sub>
           <m:sup>
@@ -3538,24 +4064,53 @@
             </m:r>
           </m:sup>
           <m:e>
-            <m:r>
-              <m:t>h</m:t>
-            </m:r>
+            <m:nary>
+              <m:naryPr>
+                <m:chr m:val="∫"/>
+                <m:limLoc m:val="subSup"/>
+                <m:subHide m:val="0"/>
+                <m:supHide m:val="1"/>
+              </m:naryPr>
+              <m:sub>
+                <m:r>
+                  <m:t>X</m:t>
+                </m:r>
+              </m:sub>
+              <m:sup>
+                <m:r>
+                  <m:t>​</m:t>
+                </m:r>
+              </m:sup>
+              <m:e>
+                <m:r>
+                  <m:t>h</m:t>
+                </m:r>
+              </m:e>
+            </m:nary>
           </m:e>
         </m:nary>
         <m:r>
+          <m:rPr>
+            <m:sty m:val="p"/>
+          </m:rPr>
           <m:t>(</m:t>
         </m:r>
         <m:r>
           <m:t>x</m:t>
         </m:r>
         <m:r>
+          <m:rPr>
+            <m:sty m:val="p"/>
+          </m:rPr>
           <m:t>,</m:t>
         </m:r>
         <m:r>
           <m:t>t</m:t>
         </m:r>
         <m:r>
+          <m:rPr>
+            <m:sty m:val="p"/>
+          </m:rPr>
           <m:t>)</m:t>
         </m:r>
         <m:r>
@@ -3565,6 +4120,93 @@
           <m:t>x</m:t>
         </m:r>
         <m:r>
+          <m:t> </m:t>
+        </m:r>
+        <m:r>
+          <m:t>d</m:t>
+        </m:r>
+        <m:r>
+          <m:t>t</m:t>
+        </m:r>
+        <m:r>
+          <m:rPr>
+            <m:sty m:val="p"/>
+          </m:rPr>
+          <m:t>=</m:t>
+        </m:r>
+        <m:r>
+          <m:t>1</m:t>
+        </m:r>
+      </m:oMath>
+      <w:r>
+        <w:t xml:space="preserve">.</w:t>
+      </w:r>
+    </w:p>
+    <w:p>
+      <w:pPr>
+        <w:pStyle w:val="BodyText"/>
+      </w:pPr>
+      <w:r>
+        <w:t xml:space="preserve">The drifting resource differs from the island resource in that the total amount of resource at any given time point is 1 (</w:t>
+      </w:r>
+      <m:oMath>
+        <m:nary>
+          <m:naryPr>
+            <m:chr m:val="∫"/>
+            <m:limLoc m:val="subSup"/>
+            <m:subHide m:val="0"/>
+            <m:supHide m:val="1"/>
+          </m:naryPr>
+          <m:sub>
+            <m:r>
+              <m:t>X</m:t>
+            </m:r>
+          </m:sub>
+          <m:sup>
+            <m:r>
+              <m:t>​</m:t>
+            </m:r>
+          </m:sup>
+          <m:e>
+            <m:r>
+              <m:t>h</m:t>
+            </m:r>
+          </m:e>
+        </m:nary>
+        <m:r>
+          <m:rPr>
+            <m:sty m:val="p"/>
+          </m:rPr>
+          <m:t>(</m:t>
+        </m:r>
+        <m:r>
+          <m:t>x</m:t>
+        </m:r>
+        <m:r>
+          <m:rPr>
+            <m:sty m:val="p"/>
+          </m:rPr>
+          <m:t>,</m:t>
+        </m:r>
+        <m:r>
+          <m:t>t</m:t>
+        </m:r>
+        <m:r>
+          <m:rPr>
+            <m:sty m:val="p"/>
+          </m:rPr>
+          <m:t>)</m:t>
+        </m:r>
+        <m:r>
+          <m:t>d</m:t>
+        </m:r>
+        <m:r>
+          <m:t>x</m:t>
+        </m:r>
+        <m:r>
+          <m:rPr>
+            <m:sty m:val="p"/>
+          </m:rPr>
           <m:t>=</m:t>
         </m:r>
         <m:r>
@@ -3591,6 +4233,9 @@
           </m:sub>
         </m:sSub>
         <m:r>
+          <m:rPr>
+            <m:sty m:val="p"/>
+          </m:rPr>
           <m:t>,</m:t>
         </m:r>
         <m:sSub>
@@ -3606,6 +4251,9 @@
           </m:sub>
         </m:sSub>
         <m:r>
+          <m:rPr>
+            <m:sty m:val="p"/>
+          </m:rPr>
           <m:t>,</m:t>
         </m:r>
         <m:sSub>
@@ -3621,6 +4269,9 @@
           </m:sub>
         </m:sSub>
         <m:r>
+          <m:rPr>
+            <m:sty m:val="p"/>
+          </m:rPr>
           <m:t>,</m:t>
         </m:r>
         <m:sSub>
@@ -3667,21 +4318,33 @@
           </m:sub>
         </m:sSub>
         <m:r>
+          <m:rPr>
+            <m:sty m:val="p"/>
+          </m:rPr>
           <m:t>(</m:t>
         </m:r>
         <m:r>
           <m:t>x</m:t>
         </m:r>
         <m:r>
+          <m:rPr>
+            <m:sty m:val="p"/>
+          </m:rPr>
           <m:t>,</m:t>
         </m:r>
         <m:r>
           <m:t>t</m:t>
         </m:r>
         <m:r>
+          <m:rPr>
+            <m:sty m:val="p"/>
+          </m:rPr>
           <m:t>)</m:t>
         </m:r>
         <m:r>
+          <m:rPr>
+            <m:sty m:val="p"/>
+          </m:rPr>
           <m:t>=</m:t>
         </m:r>
         <m:sSub>
@@ -3697,27 +4360,42 @@
           </m:sub>
         </m:sSub>
         <m:r>
+          <m:rPr>
+            <m:sty m:val="p"/>
+          </m:rPr>
           <m:t>(</m:t>
         </m:r>
         <m:r>
+          <m:rPr>
+            <m:sty m:val="p"/>
+          </m:rPr>
           <m:t>−</m:t>
         </m:r>
         <m:r>
           <m:t>x</m:t>
         </m:r>
         <m:r>
+          <m:rPr>
+            <m:sty m:val="p"/>
+          </m:rPr>
           <m:t>,</m:t>
         </m:r>
         <m:r>
           <m:t>τ</m:t>
         </m:r>
         <m:r>
+          <m:rPr>
+            <m:sty m:val="p"/>
+          </m:rPr>
           <m:t>−</m:t>
         </m:r>
         <m:r>
           <m:t>t</m:t>
         </m:r>
         <m:r>
+          <m:rPr>
+            <m:sty m:val="p"/>
+          </m:rPr>
           <m:t>)</m:t>
         </m:r>
       </m:oMath>
@@ -3792,6 +4470,9 @@
           <m:t>β</m:t>
         </m:r>
         <m:r>
+          <m:rPr>
+            <m:sty m:val="p"/>
+          </m:rPr>
           <m:t>=</m:t>
         </m:r>
         <m:r>
@@ -3812,6 +4493,9 @@
           <m:t>σ</m:t>
         </m:r>
         <m:r>
+          <m:rPr>
+            <m:sty m:val="p"/>
+          </m:rPr>
           <m:t>=</m:t>
         </m:r>
         <m:r>
@@ -3838,6 +4522,9 @@
           </m:sub>
         </m:sSub>
         <m:r>
+          <m:rPr>
+            <m:sty m:val="p"/>
+          </m:rPr>
           <m:t>&gt;</m:t>
         </m:r>
         <m:r>
@@ -3867,6 +4554,9 @@
           </m:sub>
         </m:sSub>
         <m:r>
+          <m:rPr>
+            <m:sty m:val="p"/>
+          </m:rPr>
           <m:t>&lt;</m:t>
         </m:r>
         <m:r>
@@ -3966,11 +4656,14 @@
           </wp:inline>
         </w:drawing>
       </w:r>
-      <w:r>
-        <w:t xml:space="preserve"> </w:t>
-      </w:r>
+    </w:p>
+    <w:p>
+      <w:pPr>
+        <w:pStyle w:val="BodyText"/>
+      </w:pPr>
       <w:r>
         <w:rPr>
+          <w:bCs/>
           <w:b/>
         </w:rPr>
         <w:t xml:space="preserve">Figure 1. Examples of various seasonal resource distribution functions, contrasting short duration, but wide pulses (</w:t>
@@ -3989,12 +4682,18 @@
           </m:sub>
         </m:sSub>
         <m:r>
+          <m:rPr>
+            <m:sty m:val="p"/>
+          </m:rPr>
           <m:t>=</m:t>
         </m:r>
         <m:r>
           <m:t>3</m:t>
         </m:r>
         <m:r>
+          <m:rPr>
+            <m:sty m:val="p"/>
+          </m:rPr>
           <m:t>,</m:t>
         </m:r>
         <m:sSub>
@@ -4010,6 +4709,9 @@
           </m:sub>
         </m:sSub>
         <m:r>
+          <m:rPr>
+            <m:sty m:val="p"/>
+          </m:rPr>
           <m:t>=</m:t>
         </m:r>
         <m:r>
@@ -4018,6 +4720,7 @@
       </m:oMath>
       <w:r>
         <w:rPr>
+          <w:bCs/>
           <w:b/>
         </w:rPr>
         <w:t xml:space="preserve">; left panels), long duration but spatially concentrated pulses (</w:t>
@@ -4036,12 +4739,18 @@
           </m:sub>
         </m:sSub>
         <m:r>
+          <m:rPr>
+            <m:sty m:val="p"/>
+          </m:rPr>
           <m:t>=</m:t>
         </m:r>
         <m:r>
           <m:t>12</m:t>
         </m:r>
         <m:r>
+          <m:rPr>
+            <m:sty m:val="p"/>
+          </m:rPr>
           <m:t>,</m:t>
         </m:r>
         <m:sSub>
@@ -4057,6 +4766,9 @@
           </m:sub>
         </m:sSub>
         <m:r>
+          <m:rPr>
+            <m:sty m:val="p"/>
+          </m:rPr>
           <m:t>=</m:t>
         </m:r>
         <m:r>
@@ -4065,6 +4777,7 @@
       </m:oMath>
       <w:r>
         <w:rPr>
+          <w:bCs/>
           <w:b/>
         </w:rPr>
         <w:t xml:space="preserve">; right panels), and isolated resource pulses (upper panels) from the weakly drifting resource (lower panels). The total amount of resource is identical across all scenarios. In the weakly drifting resources, the total amount is constant at all times, and uniform in the middle of the phase (time = 0, 50, 100).</w:t>
@@ -4085,33 +4798,48 @@
         <w:pStyle w:val="FirstParagraph"/>
       </w:pPr>
       <w:r>
-        <w:t xml:space="preserve">The main metrics we are interested are</w:t>
+        <w:t xml:space="preserve">The main metrics we are interested in are</w:t>
       </w:r>
       <w:r>
         <w:t xml:space="preserve"> </w:t>
       </w:r>
       <w:r>
         <w:rPr>
+          <w:iCs/>
           <w:i/>
         </w:rPr>
         <w:t xml:space="preserve">migration mismatch</w:t>
       </w:r>
       <w:r>
-        <w:t xml:space="preserve"> </w:t>
-      </w:r>
-      <w:r>
-        <w:t xml:space="preserve">and</w:t>
+        <w:t xml:space="preserve">,</w:t>
       </w:r>
       <w:r>
         <w:t xml:space="preserve"> </w:t>
       </w:r>
       <w:r>
         <w:rPr>
+          <w:iCs/>
           <w:i/>
         </w:rPr>
         <w:t xml:space="preserve">foraging efficiency</w:t>
       </w:r>
       <w:r>
+        <w:t xml:space="preserve"> </w:t>
+      </w:r>
+      <w:r>
+        <w:t xml:space="preserve">and</w:t>
+      </w:r>
+      <w:r>
+        <w:t xml:space="preserve"> </w:t>
+      </w:r>
+      <w:r>
+        <w:rPr>
+          <w:iCs/>
+          <w:i/>
+        </w:rPr>
+        <w:t xml:space="preserve">adaptation to trends</w:t>
+      </w:r>
+      <w:r>
         <w:t xml:space="preserve">.</w:t>
       </w:r>
     </w:p>
@@ -4139,9 +4867,15 @@
           </m:sub>
         </m:sSub>
         <m:r>
+          <m:rPr>
+            <m:sty m:val="p"/>
+          </m:rPr>
           <m:t>=</m:t>
         </m:r>
         <m:r>
+          <m:rPr>
+            <m:sty m:val="p"/>
+          </m:rPr>
           <m:t>|</m:t>
         </m:r>
         <m:sSub>
@@ -4157,6 +4891,9 @@
           </m:sub>
         </m:sSub>
         <m:r>
+          <m:rPr>
+            <m:sty m:val="p"/>
+          </m:rPr>
           <m:t>−</m:t>
         </m:r>
         <m:sSub>
@@ -4172,12 +4909,21 @@
           </m:sub>
         </m:sSub>
         <m:r>
+          <m:rPr>
+            <m:sty m:val="p"/>
+          </m:rPr>
           <m:t>|</m:t>
         </m:r>
         <m:r>
+          <m:rPr>
+            <m:sty m:val="p"/>
+          </m:rPr>
           <m:t>+</m:t>
         </m:r>
         <m:r>
+          <m:rPr>
+            <m:sty m:val="p"/>
+          </m:rPr>
           <m:t>|</m:t>
         </m:r>
         <m:sSub>
@@ -4193,6 +4939,9 @@
           </m:sub>
         </m:sSub>
         <m:r>
+          <m:rPr>
+            <m:sty m:val="p"/>
+          </m:rPr>
           <m:t>+</m:t>
         </m:r>
         <m:sSub>
@@ -4208,6 +4957,9 @@
           </m:sub>
         </m:sSub>
         <m:r>
+          <m:rPr>
+            <m:sty m:val="p"/>
+          </m:rPr>
           <m:t>|</m:t>
         </m:r>
       </m:oMath>
@@ -4231,6 +4983,9 @@
           </m:sub>
         </m:sSub>
         <m:r>
+          <m:rPr>
+            <m:sty m:val="p"/>
+          </m:rPr>
           <m:t>=</m:t>
         </m:r>
         <m:r>
@@ -4243,6 +4998,9 @@
           <m:t>x</m:t>
         </m:r>
         <m:r>
+          <m:rPr>
+            <m:sty m:val="p"/>
+          </m:rPr>
           <m:t>{</m:t>
         </m:r>
         <m:sSub>
@@ -4258,6 +5016,9 @@
           </m:sub>
         </m:sSub>
         <m:r>
+          <m:rPr>
+            <m:sty m:val="p"/>
+          </m:rPr>
           <m:t>−</m:t>
         </m:r>
         <m:sSub>
@@ -4273,6 +5034,9 @@
           </m:sub>
         </m:sSub>
         <m:r>
+          <m:rPr>
+            <m:sty m:val="p"/>
+          </m:rPr>
           <m:t>,</m:t>
         </m:r>
         <m:sSub>
@@ -4288,9 +5052,15 @@
           </m:sub>
         </m:sSub>
         <m:r>
+          <m:rPr>
+            <m:sty m:val="p"/>
+          </m:rPr>
           <m:t>−</m:t>
         </m:r>
         <m:r>
+          <m:rPr>
+            <m:sty m:val="p"/>
+          </m:rPr>
           <m:t>(</m:t>
         </m:r>
         <m:sSub>
@@ -4306,6 +5076,9 @@
           </m:sub>
         </m:sSub>
         <m:r>
+          <m:rPr>
+            <m:sty m:val="p"/>
+          </m:rPr>
           <m:t>+</m:t>
         </m:r>
         <m:r>
@@ -4324,18 +5097,30 @@
           </m:sub>
         </m:sSub>
         <m:r>
+          <m:rPr>
+            <m:sty m:val="p"/>
+          </m:rPr>
           <m:t>)</m:t>
         </m:r>
         <m:r>
+          <m:rPr>
+            <m:sty m:val="p"/>
+          </m:rPr>
           <m:t>,</m:t>
         </m:r>
         <m:r>
           <m:t>0</m:t>
         </m:r>
         <m:r>
+          <m:rPr>
+            <m:sty m:val="p"/>
+          </m:rPr>
           <m:t>}</m:t>
         </m:r>
         <m:r>
+          <m:rPr>
+            <m:sty m:val="p"/>
+          </m:rPr>
           <m:t>+</m:t>
         </m:r>
         <m:r>
@@ -4348,6 +5133,9 @@
           <m:t>x</m:t>
         </m:r>
         <m:r>
+          <m:rPr>
+            <m:sty m:val="p"/>
+          </m:rPr>
           <m:t>{</m:t>
         </m:r>
         <m:sSub>
@@ -4363,6 +5151,9 @@
           </m:sub>
         </m:sSub>
         <m:r>
+          <m:rPr>
+            <m:sty m:val="p"/>
+          </m:rPr>
           <m:t>−</m:t>
         </m:r>
         <m:sSub>
@@ -4378,6 +5169,9 @@
           </m:sub>
         </m:sSub>
         <m:r>
+          <m:rPr>
+            <m:sty m:val="p"/>
+          </m:rPr>
           <m:t>,</m:t>
         </m:r>
         <m:sSub>
@@ -4393,9 +5187,15 @@
           </m:sub>
         </m:sSub>
         <m:r>
+          <m:rPr>
+            <m:sty m:val="p"/>
+          </m:rPr>
           <m:t>−</m:t>
         </m:r>
         <m:r>
+          <m:rPr>
+            <m:sty m:val="p"/>
+          </m:rPr>
           <m:t>(</m:t>
         </m:r>
         <m:sSub>
@@ -4411,6 +5211,9 @@
           </m:sub>
         </m:sSub>
         <m:r>
+          <m:rPr>
+            <m:sty m:val="p"/>
+          </m:rPr>
           <m:t>+</m:t>
         </m:r>
         <m:r>
@@ -4429,15 +5232,24 @@
           </m:sub>
         </m:sSub>
         <m:r>
+          <m:rPr>
+            <m:sty m:val="p"/>
+          </m:rPr>
           <m:t>)</m:t>
         </m:r>
         <m:r>
+          <m:rPr>
+            <m:sty m:val="p"/>
+          </m:rPr>
           <m:t>,</m:t>
         </m:r>
         <m:r>
           <m:t>0</m:t>
         </m:r>
         <m:r>
+          <m:rPr>
+            <m:sty m:val="p"/>
+          </m:rPr>
           <m:t>}</m:t>
         </m:r>
       </m:oMath>
@@ -4491,7 +5303,7 @@
         </m:sSub>
       </m:oMath>
       <w:r>
-        <w:t xml:space="preserve">. A mismatch of less than 1 is essentially perfect, a mismatch of 1-5 we consider to be</w:t>
+        <w:t xml:space="preserve">. A mismatch of less than 1 is essentially perfect, we consider a mismatch of 1-5 to be</w:t>
       </w:r>
       <w:r>
         <w:t xml:space="preserve"> </w:t>
@@ -4500,7 +5312,7 @@
         <w:t xml:space="preserve">“</w:t>
       </w:r>
       <w:r>
-        <w:t xml:space="preserve">good.</w:t>
+        <w:t xml:space="preserve">good,</w:t>
       </w:r>
       <w:r>
         <w:t xml:space="preserve">”</w:t>
@@ -4509,7 +5321,7 @@
         <w:t xml:space="preserve"> </w:t>
       </w:r>
       <w:r>
-        <w:t xml:space="preserve">Beyond 30, the match can be said to have failed.</w:t>
+        <w:t xml:space="preserve">and beyond 30 the system can be said to have failed to keep up with climate change.</w:t>
       </w:r>
     </w:p>
     <w:p>
@@ -4536,9 +5348,172 @@
       <w:pPr>
         <w:pStyle w:val="BodyText"/>
       </w:pPr>
-      <w:r>
-        <w:t xml:space="preserve">$$FE = {1\over \tau} \int_{0}^\tau \int_{-\chi}^{\chi} \sqrt{u(x,t) \, h(x,t)} \,\, dx\,dt$$</w:t>
-      </w:r>
+      <m:oMathPara>
+        <m:oMathParaPr>
+          <m:jc m:val="center"/>
+        </m:oMathParaPr>
+        <m:oMath>
+          <m:r>
+            <m:t>F</m:t>
+          </m:r>
+          <m:r>
+            <m:t>E</m:t>
+          </m:r>
+          <m:r>
+            <m:rPr>
+              <m:sty m:val="p"/>
+            </m:rPr>
+            <m:t>=</m:t>
+          </m:r>
+          <m:f>
+            <m:fPr>
+              <m:type m:val="bar"/>
+            </m:fPr>
+            <m:num>
+              <m:r>
+                <m:t>1</m:t>
+              </m:r>
+            </m:num>
+            <m:den>
+              <m:r>
+                <m:t>τ</m:t>
+              </m:r>
+            </m:den>
+          </m:f>
+          <m:nary>
+            <m:naryPr>
+              <m:chr m:val="∫"/>
+              <m:limLoc m:val="subSup"/>
+              <m:subHide m:val="0"/>
+              <m:supHide m:val="0"/>
+            </m:naryPr>
+            <m:sub>
+              <m:r>
+                <m:t>0</m:t>
+              </m:r>
+            </m:sub>
+            <m:sup>
+              <m:r>
+                <m:t>τ</m:t>
+              </m:r>
+            </m:sup>
+            <m:e>
+              <m:nary>
+                <m:naryPr>
+                  <m:chr m:val="∫"/>
+                  <m:limLoc m:val="subSup"/>
+                  <m:subHide m:val="0"/>
+                  <m:supHide m:val="0"/>
+                </m:naryPr>
+                <m:sub>
+                  <m:r>
+                    <m:rPr>
+                      <m:sty m:val="p"/>
+                    </m:rPr>
+                    <m:t>−</m:t>
+                  </m:r>
+                  <m:r>
+                    <m:t>χ</m:t>
+                  </m:r>
+                </m:sub>
+                <m:sup>
+                  <m:r>
+                    <m:t>χ</m:t>
+                  </m:r>
+                </m:sup>
+                <m:e>
+                  <m:rad>
+                    <m:radPr>
+                      <m:degHide m:val="1"/>
+                    </m:radPr>
+                    <m:deg/>
+                    <m:e>
+                      <m:r>
+                        <m:t>u</m:t>
+                      </m:r>
+                      <m:r>
+                        <m:rPr>
+                          <m:sty m:val="p"/>
+                        </m:rPr>
+                        <m:t>(</m:t>
+                      </m:r>
+                      <m:r>
+                        <m:t>x</m:t>
+                      </m:r>
+                      <m:r>
+                        <m:rPr>
+                          <m:sty m:val="p"/>
+                        </m:rPr>
+                        <m:t>,</m:t>
+                      </m:r>
+                      <m:r>
+                        <m:t>t</m:t>
+                      </m:r>
+                      <m:r>
+                        <m:rPr>
+                          <m:sty m:val="p"/>
+                        </m:rPr>
+                        <m:t>)</m:t>
+                      </m:r>
+                      <m:r>
+                        <m:t> </m:t>
+                      </m:r>
+                      <m:r>
+                        <m:t>h</m:t>
+                      </m:r>
+                      <m:r>
+                        <m:rPr>
+                          <m:sty m:val="p"/>
+                        </m:rPr>
+                        <m:t>(</m:t>
+                      </m:r>
+                      <m:r>
+                        <m:t>x</m:t>
+                      </m:r>
+                      <m:r>
+                        <m:rPr>
+                          <m:sty m:val="p"/>
+                        </m:rPr>
+                        <m:t>,</m:t>
+                      </m:r>
+                      <m:r>
+                        <m:t>t</m:t>
+                      </m:r>
+                      <m:r>
+                        <m:rPr>
+                          <m:sty m:val="p"/>
+                        </m:rPr>
+                        <m:t>)</m:t>
+                      </m:r>
+                    </m:e>
+                  </m:rad>
+                </m:e>
+              </m:nary>
+            </m:e>
+          </m:nary>
+          <m:r>
+            <m:t> </m:t>
+          </m:r>
+          <m:r>
+            <m:t> </m:t>
+          </m:r>
+          <m:r>
+            <m:t>d</m:t>
+          </m:r>
+          <m:r>
+            <m:t>x</m:t>
+          </m:r>
+          <m:r>
+            <m:t> </m:t>
+          </m:r>
+          <m:r>
+            <m:t>d</m:t>
+          </m:r>
+          <m:r>
+            <m:t>t</m:t>
+          </m:r>
+        </m:oMath>
+      </m:oMathPara>
     </w:p>
     <w:p>
       <w:pPr>
@@ -4553,7 +5528,7 @@
         <w:pStyle w:val="BodyText"/>
       </w:pPr>
       <w:r>
-        <w:t xml:space="preserve">For simulations with a constant resource, we run those until a quasi-equilibrium state is achieved, i.e. where the Bhattacharya index of the population distribution across subsequent years reaches a value of 0.9999. Once that state is attained, we compute the mirgatoriness and foraging efficiency metrics, and additionally collect the number of years that were required to reach stationarity.</w:t>
+        <w:t xml:space="preserve">For simulations with a constant resource, we ran the model until a quasi-equilibrium state was achieved, i.e. where the Bhattacharya index of the population distribution across subsequent years reached a value of 0.9999. Once that state was attained, we computed the migration mismatch and foraging efficiency metrics, as well as the number of years required to reach stationarity.</w:t>
       </w:r>
     </w:p>
     <w:p>
@@ -4568,6 +5543,7 @@
       </w:r>
       <w:r>
         <w:rPr>
+          <w:iCs/>
           <w:i/>
         </w:rPr>
         <w:t xml:space="preserve">spatial adaptation</w:t>
@@ -4720,7 +5696,7 @@
         <w:pStyle w:val="BodyText"/>
       </w:pPr>
       <w:r>
-        <w:t xml:space="preserve">We assessed a wide range of parameter values and resource geometries and dynamics with the goal of answering the three main questions:</w:t>
+        <w:t xml:space="preserve">We assessed a wide range of parameter values and resource geometries and dynamics with the goal of answering the four main questions:</w:t>
       </w:r>
     </w:p>
     <w:p>
@@ -4731,7 +5707,7 @@
         </w:numPr>
       </w:pPr>
       <w:r>
-        <w:t xml:space="preserve">Can this model adapt to a discrete shift in peak resource location and timing? What is the relative role of memory and sociality?</w:t>
+        <w:t xml:space="preserve">Can this model adapt to a discrete shift in peak resource location and timing? What is the relative role of memory and sociality for adaptation?</w:t>
       </w:r>
     </w:p>
     <w:p>
@@ -4742,25 +5718,7 @@
         </w:numPr>
       </w:pPr>
       <w:r>
-        <w:t xml:space="preserve">Can this model</w:t>
-      </w:r>
-      <w:r>
-        <w:t xml:space="preserve"> </w:t>
-      </w:r>
-      <w:r>
-        <w:t xml:space="preserve">“</w:t>
-      </w:r>
-      <w:r>
-        <w:t xml:space="preserve">acquire</w:t>
-      </w:r>
-      <w:r>
-        <w:t xml:space="preserve">”</w:t>
-      </w:r>
-      <w:r>
-        <w:t xml:space="preserve"> </w:t>
-      </w:r>
-      <w:r>
-        <w:t xml:space="preserve">a migratory behavior from a non-migratory initial condition?</w:t>
+        <w:t xml:space="preserve">Can this model acquire a migratory behavior from a non-migratory initial condition?</w:t>
       </w:r>
     </w:p>
     <w:p>
@@ -4771,7 +5729,18 @@
         </w:numPr>
       </w:pPr>
       <w:r>
-        <w:t xml:space="preserve">Can this model adapt when the resource peak shifts in space and time? What is the role of the reference memory.</w:t>
+        <w:t xml:space="preserve">What is the role of a reference memory for dealing with stochastic resource dynamics?</w:t>
+      </w:r>
+    </w:p>
+    <w:p>
+      <w:pPr>
+        <w:numPr>
+          <w:ilvl w:val="0"/>
+          <w:numId w:val="1001"/>
+        </w:numPr>
+      </w:pPr>
+      <w:r>
+        <w:t xml:space="preserve">Can this model adapt when the resource peaks shifts in space?</w:t>
       </w:r>
     </w:p>
     <w:bookmarkEnd w:id="27"/>
@@ -4831,11 +5800,14 @@
           </wp:inline>
         </w:drawing>
       </w:r>
-      <w:r>
-        <w:t xml:space="preserve"> </w:t>
-      </w:r>
+    </w:p>
+    <w:p>
+      <w:pPr>
+        <w:pStyle w:val="BodyText"/>
+      </w:pPr>
       <w:r>
         <w:rPr>
+          <w:bCs/>
           <w:b/>
         </w:rPr>
         <w:t xml:space="preserve">Figure 2.</w:t>
@@ -4845,9 +5817,10 @@
       </w:r>
       <w:r>
         <w:rPr>
+          <w:iCs/>
           <w:i/>
         </w:rPr>
-        <w:t xml:space="preserve">Example of adaptation to a shift in resource peak. The initial (year 0) behavior migrates to locations 50 and -50 at days 15 and 60, whereas the resource peak is at 30 and -30, peaking at times 25 and 75. (a) shows the first 14 years of the simulation; (b) The centroid of the annual movement of the population is shown in panel b, with dark blue to red colors indicating year 0 to year 40; (c) annual foraging efficiency across years; (d) migration timing parameters for each year, with orange segments indicating arrival and departure from the summering (northern) grounds, and the blue segments indicating timing of arrival and departure at the wintering grounds; (e) migration arrival and departure location across years, with blue and orange indicating winter (southern) and summer (northern) locations.</w:t>
+        <w:t xml:space="preserve">Example of adaptation to a shift in resource peak. The initial (year 0) behavior migrates to locations 50 and -50 at days 15 and 60, whereas the resource peak is at 30 and -30, peaking at times 25 and 75. The panels show (a) the first 14 years of the simulation; (b) the centroid of the annual movement of the population is shown in panel b, with dark blue to red colors indicating year 0 to year 40; (c) annual foraging efficiency across years; (d) migration timing parameters for each year, with orange segments indicating arrival and departure from the summering (northern) grounds, and the blue segments indicating timing of arrival and departure at the wintering grounds; (e) migration arrival and departure location across years, with blue and orange indicating winter (southern) and summer (northern) locations.</w:t>
       </w:r>
     </w:p>
     <w:bookmarkStart w:id="32" w:name="adaptation-to-resource-phenology"/>
@@ -4871,6 +5844,7 @@
       </w:r>
       <w:r>
         <w:rPr>
+          <w:iCs/>
           <w:i/>
         </w:rPr>
         <w:t xml:space="preserve">peak</w:t>
@@ -4879,7 +5853,7 @@
         <w:t xml:space="preserve"> </w:t>
       </w:r>
       <w:r>
-        <w:t xml:space="preserve">of resource availability. Notably, the path to this equilibrium is somewhat indirect, with the winter (later, more southerly) range taking more time to stabilize than the summer (earlier, more northern) range. The eventual steady state is one where the foraging efficiency is relatively high.</w:t>
+        <w:t xml:space="preserve">of resource availability. Notably, the path to this equilibrium is somewhat indirect, with the later winter range taking more time to stabilize than the earlier summer range. The eventual steady state is one where the foraging efficiency is relatively high.</w:t>
       </w:r>
     </w:p>
     <w:p>
@@ -4961,6 +5935,9 @@
           <m:t>λ</m:t>
         </m:r>
         <m:r>
+          <m:rPr>
+            <m:sty m:val="p"/>
+          </m:rPr>
           <m:t>=</m:t>
         </m:r>
         <m:r>
@@ -4978,9 +5955,15 @@
           <m:t>β</m:t>
         </m:r>
         <m:r>
+          <m:rPr>
+            <m:sty m:val="p"/>
+          </m:rPr>
           <m:t>&gt;</m:t>
         </m:r>
         <m:r>
+          <m:rPr>
+            <m:sty m:val="p"/>
+          </m:rPr>
           <m:t>=</m:t>
         </m:r>
         <m:r>
@@ -5001,6 +5984,9 @@
           <m:t>λ</m:t>
         </m:r>
         <m:r>
+          <m:rPr>
+            <m:sty m:val="p"/>
+          </m:rPr>
           <m:t>=</m:t>
         </m:r>
         <m:r>
@@ -5040,6 +6026,7 @@
       </w:r>
       <w:r>
         <w:rPr>
+          <w:bCs/>
           <w:b/>
         </w:rPr>
         <w:t xml:space="preserve">X</w:t>
@@ -5052,6 +6039,9 @@
           <m:t>β</m:t>
         </m:r>
         <m:r>
+          <m:rPr>
+            <m:sty m:val="p"/>
+          </m:rPr>
           <m:t>=</m:t>
         </m:r>
         <m:r>
@@ -5066,6 +6056,9 @@
           <m:t>α</m:t>
         </m:r>
         <m:r>
+          <m:rPr>
+            <m:sty m:val="p"/>
+          </m:rPr>
           <m:t>≥</m:t>
         </m:r>
         <m:r>
@@ -5148,6 +6141,7 @@
       </w:r>
       <w:r>
         <w:rPr>
+          <w:bCs/>
           <w:b/>
         </w:rPr>
         <w:t xml:space="preserve">X</w:t>
@@ -5168,6 +6162,7 @@
       </w:r>
       <w:r>
         <w:rPr>
+          <w:bCs/>
           <w:b/>
         </w:rPr>
         <w:t xml:space="preserve">X</w:t>
@@ -5227,6 +6222,7 @@
       </w:r>
       <w:r>
         <w:rPr>
+          <w:bCs/>
           <w:b/>
         </w:rPr>
         <w:t xml:space="preserve">Figure 3.</w:t>
@@ -5236,6 +6232,7 @@
       </w:r>
       <w:r>
         <w:rPr>
+          <w:iCs/>
           <w:i/>
         </w:rPr>
         <w:t xml:space="preserve">Migration phenology matching across six model parameters. Low and high diffusion (</w:t>
@@ -5245,6 +6242,9 @@
           <m:t>ϵ</m:t>
         </m:r>
         <m:r>
+          <m:rPr>
+            <m:sty m:val="p"/>
+          </m:rPr>
           <m:t>=</m:t>
         </m:r>
         <m:r>
@@ -5253,18 +6253,21 @@
       </m:oMath>
       <w:r>
         <w:rPr>
+          <w:iCs/>
           <w:i/>
         </w:rPr>
         <w:t xml:space="preserve"> </w:t>
       </w:r>
       <w:r>
         <w:rPr>
+          <w:iCs/>
           <w:i/>
         </w:rPr>
         <w:t xml:space="preserve">and</w:t>
       </w:r>
       <w:r>
         <w:rPr>
+          <w:iCs/>
           <w:i/>
         </w:rPr>
         <w:t xml:space="preserve"> </w:t>
@@ -5276,12 +6279,14 @@
       </m:oMath>
       <w:r>
         <w:rPr>
+          <w:iCs/>
           <w:i/>
         </w:rPr>
         <w:t xml:space="preserve"> </w:t>
       </w:r>
       <w:r>
         <w:rPr>
+          <w:iCs/>
           <w:i/>
         </w:rPr>
         <w:t xml:space="preserve">in upper and lower panel blocks), tight, medium and loose swarms (</w:t>
@@ -5291,18 +6296,27 @@
           <m:t>λ</m:t>
         </m:r>
         <m:r>
+          <m:rPr>
+            <m:sty m:val="p"/>
+          </m:rPr>
           <m:t>=</m:t>
         </m:r>
         <m:r>
           <m:t>20</m:t>
         </m:r>
         <m:r>
+          <m:rPr>
+            <m:sty m:val="p"/>
+          </m:rPr>
           <m:t>,</m:t>
         </m:r>
         <m:r>
           <m:t>50</m:t>
         </m:r>
         <m:r>
+          <m:rPr>
+            <m:sty m:val="p"/>
+          </m:rPr>
           <m:t>,</m:t>
         </m:r>
         <m:r>
@@ -5311,12 +6325,14 @@
       </m:oMath>
       <w:r>
         <w:rPr>
+          <w:iCs/>
           <w:i/>
         </w:rPr>
         <w:t xml:space="preserve">) left to right panels. Within each of these blocks, high values of the resource following parmaeters</w:t>
       </w:r>
       <w:r>
         <w:rPr>
+          <w:iCs/>
           <w:i/>
         </w:rPr>
         <w:t xml:space="preserve"> </w:t>
@@ -5328,18 +6344,21 @@
       </m:oMath>
       <w:r>
         <w:rPr>
+          <w:iCs/>
           <w:i/>
         </w:rPr>
         <w:t xml:space="preserve"> </w:t>
       </w:r>
       <w:r>
         <w:rPr>
+          <w:iCs/>
           <w:i/>
         </w:rPr>
         <w:t xml:space="preserve">from 0 to 1000 are left to right, and higher values of the sociality parameter</w:t>
       </w:r>
       <w:r>
         <w:rPr>
+          <w:iCs/>
           <w:i/>
         </w:rPr>
         <w:t xml:space="preserve"> </w:t>
@@ -5351,18 +6370,21 @@
       </m:oMath>
       <w:r>
         <w:rPr>
+          <w:iCs/>
           <w:i/>
         </w:rPr>
         <w:t xml:space="preserve"> </w:t>
       </w:r>
       <w:r>
         <w:rPr>
+          <w:iCs/>
           <w:i/>
         </w:rPr>
         <w:t xml:space="preserve">are bottom to top. Finally, within each of the combinations of</w:t>
       </w:r>
       <w:r>
         <w:rPr>
+          <w:iCs/>
           <w:i/>
         </w:rPr>
         <w:t xml:space="preserve"> </w:t>
@@ -5372,18 +6394,27 @@
           <m:t>ϵ</m:t>
         </m:r>
         <m:r>
+          <m:rPr>
+            <m:sty m:val="p"/>
+          </m:rPr>
           <m:t>,</m:t>
         </m:r>
         <m:r>
           <m:t>λ</m:t>
         </m:r>
         <m:r>
+          <m:rPr>
+            <m:sty m:val="p"/>
+          </m:rPr>
           <m:t>,</m:t>
         </m:r>
         <m:r>
           <m:t>α</m:t>
         </m:r>
         <m:r>
+          <m:rPr>
+            <m:sty m:val="p"/>
+          </m:rPr>
           <m:t>,</m:t>
         </m:r>
         <m:r>
@@ -5392,6 +6423,7 @@
       </m:oMath>
       <w:r>
         <w:rPr>
+          <w:iCs/>
           <w:i/>
         </w:rPr>
         <w:t xml:space="preserve">, we show results ranging across 6 values of resource duration (</w:t>
@@ -5412,6 +6444,7 @@
       </m:oMath>
       <w:r>
         <w:rPr>
+          <w:iCs/>
           <w:i/>
         </w:rPr>
         <w:t xml:space="preserve">, 3-15 left to right), and 6 values of resource extent (</w:t>
@@ -5432,9 +6465,10 @@
       </m:oMath>
       <w:r>
         <w:rPr>
+          <w:iCs/>
           <w:i/>
         </w:rPr>
-        <w:t xml:space="preserve">, 3-15 bottom to top), as in the zoomed in panel at bottom right. Finally, the color scheme reflects the total mismatch, i.e. the sum of the absolute differences between the migration timing and locations from the resource peak.</w:t>
+        <w:t xml:space="preserve">, 3-15 bottom to top), as in the zoomed in panel at bottom right. Finally, the color scheme reflects the total mismatch, i.e. the sum of the absolute differences between the migration timing and locations from the resource peak. White squares represent runs that numerically failed to estimate migration parameters.</w:t>
       </w:r>
     </w:p>
     <w:p>
@@ -5490,6 +6524,7 @@
       </w:pPr>
       <w:r>
         <w:rPr>
+          <w:bCs/>
           <w:b/>
         </w:rPr>
         <w:t xml:space="preserve">Figure 4.</w:t>
@@ -5499,6 +6534,7 @@
       </w:r>
       <w:r>
         <w:rPr>
+          <w:iCs/>
           <w:i/>
         </w:rPr>
         <w:t xml:space="preserve">Box-plots of foraging efficiency against mismatch across several values of foraging patch duration.</w:t>
@@ -5565,6 +6601,7 @@
       </w:r>
       <w:r>
         <w:rPr>
+          <w:bCs/>
           <w:b/>
         </w:rPr>
         <w:t xml:space="preserve">Figure X.</w:t>
@@ -5574,48 +6611,56 @@
       </w:r>
       <w:r>
         <w:rPr>
+          <w:iCs/>
           <w:i/>
         </w:rPr>
         <w:t xml:space="preserve">Example of model learning to migrate. The resource is a</w:t>
       </w:r>
       <w:r>
         <w:rPr>
+          <w:iCs/>
           <w:i/>
         </w:rPr>
         <w:t xml:space="preserve"> </w:t>
       </w:r>
       <w:r>
         <w:rPr>
+          <w:iCs/>
           <w:i/>
         </w:rPr>
         <w:t xml:space="preserve">“</w:t>
       </w:r>
       <w:r>
         <w:rPr>
+          <w:iCs/>
           <w:i/>
         </w:rPr>
         <w:t xml:space="preserve">weakly drifting</w:t>
       </w:r>
       <w:r>
         <w:rPr>
+          <w:iCs/>
           <w:i/>
         </w:rPr>
         <w:t xml:space="preserve">”</w:t>
       </w:r>
       <w:r>
         <w:rPr>
+          <w:iCs/>
           <w:i/>
         </w:rPr>
         <w:t xml:space="preserve"> </w:t>
       </w:r>
       <w:r>
         <w:rPr>
+          <w:iCs/>
           <w:i/>
         </w:rPr>
         <w:t xml:space="preserve">resource and the initial (year 0) condition is non migratory. The simulation was run for 100 years, and a sampling of those years (labeled) are presented in panel a: all years from 0 to 10, followerd by 20, 40 and 100. Otherwise, panels are as in Figure 1. Parameter values were</w:t>
       </w:r>
       <w:r>
         <w:rPr>
+          <w:iCs/>
           <w:i/>
         </w:rPr>
         <w:t xml:space="preserve"> </w:t>
@@ -5625,6 +6670,9 @@
           <m:t>ϵ</m:t>
         </m:r>
         <m:r>
+          <m:rPr>
+            <m:sty m:val="p"/>
+          </m:rPr>
           <m:t>=</m:t>
         </m:r>
         <m:r>
@@ -5633,12 +6681,14 @@
       </m:oMath>
       <w:r>
         <w:rPr>
+          <w:iCs/>
           <w:i/>
         </w:rPr>
         <w:t xml:space="preserve">,</w:t>
       </w:r>
       <w:r>
         <w:rPr>
+          <w:iCs/>
           <w:i/>
         </w:rPr>
         <w:t xml:space="preserve"> </w:t>
@@ -5648,6 +6698,9 @@
           <m:t>α</m:t>
         </m:r>
         <m:r>
+          <m:rPr>
+            <m:sty m:val="p"/>
+          </m:rPr>
           <m:t>=</m:t>
         </m:r>
         <m:r>
@@ -5656,18 +6709,21 @@
       </m:oMath>
       <w:r>
         <w:rPr>
+          <w:iCs/>
           <w:i/>
         </w:rPr>
         <w:t xml:space="preserve"> </w:t>
       </w:r>
       <w:r>
         <w:rPr>
+          <w:iCs/>
           <w:i/>
         </w:rPr>
         <w:t xml:space="preserve">and</w:t>
       </w:r>
       <w:r>
         <w:rPr>
+          <w:iCs/>
           <w:i/>
         </w:rPr>
         <w:t xml:space="preserve"> </w:t>
@@ -5677,6 +6733,9 @@
           <m:t>β</m:t>
         </m:r>
         <m:r>
+          <m:rPr>
+            <m:sty m:val="p"/>
+          </m:rPr>
           <m:t>=</m:t>
         </m:r>
         <m:r>
@@ -5685,6 +6744,7 @@
       </m:oMath>
       <w:r>
         <w:rPr>
+          <w:iCs/>
           <w:i/>
         </w:rPr>
         <w:t xml:space="preserve">.</w:t>
@@ -5702,6 +6762,7 @@
       </w:r>
       <w:r>
         <w:rPr>
+          <w:bCs/>
           <w:b/>
         </w:rPr>
         <w:t xml:space="preserve">X</w:t>
@@ -5710,7 +6771,7 @@
         <w:t xml:space="preserve"> </w:t>
       </w:r>
       <w:r>
-        <w:t xml:space="preserve">illustrates the ability of the model to learn to migrate in a weakly drifting resource environment with a narrow pulse of resource peaking at 50 and -50, but a uniform distribution of resource at times 0 and 50. In order to learn to migrate, the system needed to have a higher exploratory impulse (higher diffusion constant</w:t>
+        <w:t xml:space="preserve">illustrates the ability of the model animals to learn to migrate in a weakly drifting resource environment with a narrow pulse of resource peaking at 30 and -30 (at days 25 and 75), but a uniform distribution of resource at times 0 and 50. In order to learn to migrate, the system needed to have a higher exploratory impulse (higher diffusion constant</w:t>
       </w:r>
       <w:r>
         <w:t xml:space="preserve"> </w:t>
@@ -5743,7 +6804,7 @@
         </m:r>
       </m:oMath>
       <w:r>
-        <w:t xml:space="preserve">). The qualitative behavior of this process was to start drifting northward, while slowly developing a weak southward pulse in winter as well. After first locking in on the summer resource, the southward migration, driven both by high diffusion and high resource following, slowly extended itself until both narrow peaks of resource could be reached consistently.</w:t>
+        <w:t xml:space="preserve">). The qualitative behavior of this process was to start drifting towards the summer resource, while slowly developing a weak pulse towards the winter resource as well. After first locking in on the summer resource, the winter migration, driven both by high diffusion and high resource following, slowly extended itself until both narrow peaks of resource can be consistently reached.</w:t>
       </w:r>
     </w:p>
     <w:p>
@@ -5758,6 +6819,7 @@
       </w:r>
       <w:r>
         <w:rPr>
+          <w:bCs/>
           <w:b/>
         </w:rPr>
         <w:t xml:space="preserve">Z</w:t>
@@ -5770,6 +6832,7 @@
       </w:r>
       <w:r>
         <w:rPr>
+          <w:iCs/>
           <w:i/>
         </w:rPr>
         <w:t xml:space="preserve">longer</w:t>
@@ -5805,6 +6868,7 @@
       </w:r>
       <w:r>
         <w:rPr>
+          <w:iCs/>
           <w:i/>
         </w:rPr>
         <w:t xml:space="preserve">smaller</w:t>
@@ -5833,27 +6897,7 @@
         </m:sSub>
       </m:oMath>
       <w:r>
-        <w:t xml:space="preserve">). but narrow spatial extent (low</w:t>
-      </w:r>
-      <w:r>
-        <w:t xml:space="preserve"> </w:t>
-      </w:r>
-      <m:oMath>
-        <m:sSub>
-          <m:e>
-            <m:r>
-              <m:t>σ</m:t>
-            </m:r>
-          </m:e>
-          <m:sub>
-            <m:r>
-              <m:t>x</m:t>
-            </m:r>
-          </m:sub>
-        </m:sSub>
-      </m:oMath>
-      <w:r>
-        <w:t xml:space="preserve">), suggesting that the feedback that encourages migration needs to be compact but long enough in duration to lock in to the memory.</w:t>
+        <w:t xml:space="preserve">), suggesting that the feedback that encourages migration needs to be compact in space but long enough in duration to lock in to the memory.</w:t>
       </w:r>
     </w:p>
     <w:bookmarkEnd w:id="34"/>
@@ -5919,6 +6963,7 @@
       </w:pPr>
       <w:r>
         <w:rPr>
+          <w:bCs/>
           <w:b/>
         </w:rPr>
         <w:t xml:space="preserve">Figure Z.</w:t>
@@ -5928,9 +6973,10 @@
       </w:r>
       <w:r>
         <w:rPr>
+          <w:iCs/>
           <w:i/>
         </w:rPr>
-        <w:t xml:space="preserve">Adaptation to a steadily drifting resource. In three scenarios, the spatial coordinates of the resource drift by 0.25, 0.5, and 1 unit per year (top to bottom, respectively). The y-axis is the index of spatial adaptiation (SA), i.e. the trend of the memory-driven migration divided by the resource drift trend. Values near 1 indicate a behavior that keeps up with climate change, values near indicate no change in migration behavior, and negative values indicate a trend that is opposite to the climate trend. We compare across varying spatial scales of sociality (</w:t>
+        <w:t xml:space="preserve">Adaptation to a steadily drifting resource. In three scenarios, the spatial coordinates of the resource drift by 0.25, 0.5, and 1 unit per year (top to bottom, respectively). The y-axis is the index of spatial adaptation (SA), i.e. the trend of the memory-driven migration divided by the resource drift trend. Values near 1 indicate a behavior that keeps up with climate change, values near indicate no change in migration behavior, and negative values indicate a trend that is opposite to the climate trend. We compare across spatial scales of sociality (</w:t>
       </w:r>
       <m:oMath>
         <m:r>
@@ -5939,12 +6985,14 @@
       </m:oMath>
       <w:r>
         <w:rPr>
+          <w:iCs/>
           <w:i/>
         </w:rPr>
         <w:t xml:space="preserve"> </w:t>
       </w:r>
       <w:r>
         <w:rPr>
+          <w:iCs/>
           <w:i/>
         </w:rPr>
         <w:t xml:space="preserve">- x-axis), for low and high values resource following (</w:t>
@@ -5954,6 +7002,9 @@
           <m:t>α</m:t>
         </m:r>
         <m:r>
+          <m:rPr>
+            <m:sty m:val="p"/>
+          </m:rPr>
           <m:t>=</m:t>
         </m:r>
         <m:r>
@@ -5962,18 +7013,21 @@
       </m:oMath>
       <w:r>
         <w:rPr>
+          <w:iCs/>
           <w:i/>
         </w:rPr>
         <w:t xml:space="preserve"> </w:t>
       </w:r>
       <w:r>
         <w:rPr>
+          <w:iCs/>
           <w:i/>
         </w:rPr>
         <w:t xml:space="preserve">and</w:t>
       </w:r>
       <w:r>
         <w:rPr>
+          <w:iCs/>
           <w:i/>
         </w:rPr>
         <w:t xml:space="preserve"> </w:t>
@@ -5985,12 +7039,14 @@
       </m:oMath>
       <w:r>
         <w:rPr>
+          <w:iCs/>
           <w:i/>
         </w:rPr>
         <w:t xml:space="preserve"> </w:t>
       </w:r>
       <w:r>
         <w:rPr>
+          <w:iCs/>
           <w:i/>
         </w:rPr>
         <w:t xml:space="preserve">- orange and blue dots) and low and high values of sociality (</w:t>
@@ -6000,6 +7056,9 @@
           <m:t>β</m:t>
         </m:r>
         <m:r>
+          <m:rPr>
+            <m:sty m:val="p"/>
+          </m:rPr>
           <m:t>=</m:t>
         </m:r>
         <m:r>
@@ -6008,15 +7067,17 @@
       </m:oMath>
       <w:r>
         <w:rPr>
+          <w:iCs/>
           <w:i/>
         </w:rPr>
         <w:t xml:space="preserve"> </w:t>
       </w:r>
       <w:r>
         <w:rPr>
+          <w:iCs/>
           <w:i/>
         </w:rPr>
-        <w:t xml:space="preserve">and 400, left and right panels). The size of the circles is proportional to the foraging efficiency of the resulting parameter combinations. Finally, the bottom-right boxplots indicate the final year foraging efficiency against the SA index; purple and blue boxes indicte the highest values, orage and grey lower values.</w:t>
+        <w:t xml:space="preserve">and 400, left and right panels). The size of the circles is proportional to the foraging efficiency of the resulting parameter combinations. Finally, the bottom-right boxplots indicate the final year foraging efficiency against the SA index; purple and blue boxes indicate the highest values, orange and gray lower values.</w:t>
       </w:r>
     </w:p>
     <w:p>
@@ -6024,13 +7085,16 @@
         <w:pStyle w:val="BodyText"/>
       </w:pPr>
       <w:r>
-        <w:t xml:space="preserve">To assess the ability of the system to adapt to a trending climate, we generated scenarios with slow (0.25 units / year), medium (0.5 units / year), and fast (1 unit/year) drift outward of the two resource pulses. We then assessed 40 parameter combinations for each of those scenarios, a high and low value of resource following (</w:t>
+        <w:t xml:space="preserve">To assess the ability of the system to adapt to a trending climate, we generated scenarios with slow (0.25 units / year), medium (0.5 units / year), and fast (1 unit / year) drift outward of the two resource pulses. We then assessed 40 parameter combinations for each of those scenarios, a high and low value of resource following (</w:t>
       </w:r>
       <m:oMath>
         <m:r>
           <m:t>α</m:t>
         </m:r>
         <m:r>
+          <m:rPr>
+            <m:sty m:val="p"/>
+          </m:rPr>
           <m:t>=</m:t>
         </m:r>
         <m:r>
@@ -6052,13 +7116,16 @@
         </m:r>
       </m:oMath>
       <w:r>
-        <w:t xml:space="preserve">), a high and low value of sociality (</w:t>
+        <w:t xml:space="preserve">) crossed with a high and low value of sociality (</w:t>
       </w:r>
       <m:oMath>
         <m:r>
           <m:t>β</m:t>
         </m:r>
         <m:r>
+          <m:rPr>
+            <m:sty m:val="p"/>
+          </m:rPr>
           <m:t>=</m:t>
         </m:r>
         <m:r>
@@ -6080,13 +7147,16 @@
         </m:r>
       </m:oMath>
       <w:r>
-        <w:t xml:space="preserve">), and 10 values of the spatial scale of sociality (</w:t>
+        <w:t xml:space="preserve">) crossed with 10 values of the spatial scale of sociality (</w:t>
       </w:r>
       <m:oMath>
         <m:r>
           <m:t>λ</m:t>
         </m:r>
         <m:r>
+          <m:rPr>
+            <m:sty m:val="p"/>
+          </m:rPr>
           <m:t>=</m:t>
         </m:r>
         <m:r>
@@ -6145,6 +7215,9 @@
           </m:sub>
         </m:sSub>
         <m:r>
+          <m:rPr>
+            <m:sty m:val="p"/>
+          </m:rPr>
           <m:t>=</m:t>
         </m:r>
         <m:r>
@@ -6174,6 +7247,9 @@
           </m:sub>
         </m:sSub>
         <m:r>
+          <m:rPr>
+            <m:sty m:val="p"/>
+          </m:rPr>
           <m:t>=</m:t>
         </m:r>
         <m:r>
@@ -6188,6 +7264,7 @@
       </w:r>
       <w:r>
         <w:rPr>
+          <w:bCs/>
           <w:b/>
         </w:rPr>
         <w:t xml:space="preserve">Z</w:t>
@@ -6222,6 +7299,9 @@
           <m:t>α</m:t>
         </m:r>
         <m:r>
+          <m:rPr>
+            <m:sty m:val="p"/>
+          </m:rPr>
           <m:t>=</m:t>
         </m:r>
         <m:r>
@@ -6236,6 +7316,9 @@
           <m:t>β</m:t>
         </m:r>
         <m:r>
+          <m:rPr>
+            <m:sty m:val="p"/>
+          </m:rPr>
           <m:t>=</m:t>
         </m:r>
         <m:r>
@@ -6243,13 +7326,16 @@
         </m:r>
       </m:oMath>
       <w:r>
-        <w:t xml:space="preserve">; right panels), nearly all parameter combinations do a fairly good job keeping up with climate change (SA values ranging between 0.53 and 0.85 for a swarm size greater than 50). However, that maximum value is still less than 1, suggesting that truly matching a steadily drifting trend is very difficult. Small swarms (</w:t>
+        <w:t xml:space="preserve">; right panels), nearly all parameter combinations do a good job keeping up with climate change (SA values ranging between 0.53 and 0.85 for a swarm size greater than 50). However, that maximum value is still less than 1, suggesting that truly matching a steadily drifting trend is very difficult. Small swarms (</w:t>
       </w:r>
       <m:oMath>
         <m:r>
           <m:t>λ</m:t>
         </m:r>
         <m:r>
+          <m:rPr>
+            <m:sty m:val="p"/>
+          </m:rPr>
           <m:t>&lt;</m:t>
         </m:r>
         <m:r>
@@ -6272,6 +7358,9 @@
           <m:t>α</m:t>
         </m:r>
         <m:r>
+          <m:rPr>
+            <m:sty m:val="p"/>
+          </m:rPr>
           <m:t>=</m:t>
         </m:r>
         <m:r>
@@ -6279,13 +7368,14 @@
         </m:r>
       </m:oMath>
       <w:r>
-        <w:t xml:space="preserve">; blue circles). Notably, no parameter combination at this value can remotely keep up with the rapid climate change (SA range -0.64 to 0.13). For slower climate change, however, there is a window of values for the swarm size - relatively small, between 40 and 80, where the SA</w:t>
+        <w:t xml:space="preserve">; blue circles). Notably, no parameter combination at this value comes close to keeping up with the rapid climate change (SA range -0.64 to 0.13). For slower climate change, however, there is a window of values for the swarm size - relatively small, between 40 and 80, where the SA</w:t>
       </w:r>
       <w:r>
         <w:t xml:space="preserve"> </w:t>
       </w:r>
       <w:r>
         <w:rPr>
+          <w:iCs/>
           <w:i/>
         </w:rPr>
         <w:t xml:space="preserve">exceeds</w:t>
@@ -6339,6 +7429,7 @@
       </w:pPr>
       <w:r>
         <w:rPr>
+          <w:iCs/>
           <w:i/>
         </w:rPr>
         <w:t xml:space="preserve">This section still rough</w:t>
@@ -6370,6 +7461,9 @@
           <m:t>κ</m:t>
         </m:r>
         <m:r>
+          <m:rPr>
+            <m:sty m:val="p"/>
+          </m:rPr>
           <m:t>=</m:t>
         </m:r>
         <m:r>
@@ -6390,6 +7484,9 @@
           <m:t>κ</m:t>
         </m:r>
         <m:r>
+          <m:rPr>
+            <m:sty m:val="p"/>
+          </m:rPr>
           <m:t>=</m:t>
         </m:r>
         <m:r>
@@ -6410,6 +7507,9 @@
           <m:t>κ</m:t>
         </m:r>
         <m:r>
+          <m:rPr>
+            <m:sty m:val="p"/>
+          </m:rPr>
           <m:t>=</m:t>
         </m:r>
         <m:r>
@@ -6474,6 +7574,7 @@
       </w:r>
       <w:r>
         <w:rPr>
+          <w:bCs/>
           <w:b/>
         </w:rPr>
         <w:t xml:space="preserve">Figure ZZ.</w:t>
@@ -6486,6 +7587,7 @@
       </w:r>
       <w:r>
         <w:rPr>
+          <w:iCs/>
           <w:i/>
         </w:rPr>
         <w:t xml:space="preserve">to be refined</w:t>
@@ -6498,6 +7600,7 @@
       </w:r>
       <w:r>
         <w:rPr>
+          <w:iCs/>
           <w:i/>
         </w:rPr>
         <w:t xml:space="preserve">Results of foraging efficiency against kappa. Higher stochasticity leads to generally lower efficiency. Higher use of reference memory leads to higher resource efficiency as well.</w:t>
@@ -6513,7 +7616,7 @@
     </w:p>
     <w:bookmarkEnd w:id="38"/>
     <w:bookmarkEnd w:id="39"/>
-    <w:bookmarkStart w:id="40" w:name="discussion"/>
+    <w:bookmarkStart w:id="41" w:name="discussion"/>
     <w:p>
       <w:pPr>
         <w:pStyle w:val="Heading1"/>
@@ -6528,6 +7631,7 @@
       </w:pPr>
       <w:r>
         <w:rPr>
+          <w:iCs/>
           <w:i/>
         </w:rPr>
         <w:t xml:space="preserve">Highly sketchy and incomplete. Some odd thoughts here and there.</w:t>
@@ -6538,7 +7642,7 @@
         <w:pStyle w:val="BodyText"/>
       </w:pPr>
       <w:r>
-        <w:t xml:space="preserve">We found that the relatively straightforward inclusion of a migration-specific memory in a social diffusion-advection framework was sufficient to capture many fundamental phenomena related to migration. In essense, our model allowed a population of individuals with a hybrid migratory and resource following behavior to adjust the migratory behavior based on recent experiences with the resource location. The model, while simple, was able to emulate the successful navigation of an environment with temporally and spatially isolated seasonal resource patches, the spontaneous emergence of a migratory behavior, and intrinsic robustness to changes in those environmental resources, whether as trends or inter-annual stochasticity.</w:t>
+        <w:t xml:space="preserve">We found that the relatively straightforward inclusion of a migration-specific memory in a social diffusion-advection framework was sufficient to capture many fundamental phenomena related to migration. In essence, our model allowed a population with a hybrid migratory and resource following behavior to adjust the migratory behavior based on recent experiences with the resource location. The model, while simple, was able to emulate the successful navigation of an environment with temporally and spatially isolated seasonal resource patches, the spontaneous emergence of a migratory behavior, and intrinsic robustness to changes in those environmental resources, whether as trends or inter-annual stochasticity.</w:t>
       </w:r>
     </w:p>
     <w:p>
@@ -6546,13 +7650,14 @@
         <w:pStyle w:val="BodyText"/>
       </w:pPr>
       <w:r>
-        <w:t xml:space="preserve">Note, we are interested here entirely in mechanisms that do</w:t>
+        <w:t xml:space="preserve">Note, we are interested here in a process that do</w:t>
       </w:r>
       <w:r>
         <w:t xml:space="preserve"> </w:t>
       </w:r>
       <w:r>
         <w:rPr>
+          <w:iCs/>
           <w:i/>
         </w:rPr>
         <w:t xml:space="preserve">not</w:t>
@@ -6570,7 +7675,7 @@
         <w:t xml:space="preserve">“</w:t>
       </w:r>
       <w:r>
-        <w:t xml:space="preserve">green surfing</w:t>
+        <w:t xml:space="preserve">green wave surfing</w:t>
       </w:r>
       <w:r>
         <w:t xml:space="preserve">”</w:t>
@@ -6587,23 +7692,26 @@
         <w:pStyle w:val="BodyText"/>
       </w:pPr>
       <w:r>
-        <w:t xml:space="preserve">The ability to migrate was highly dependent on the nature of the resource dynamics. In particular, the reinforcement of memory and foraging is strongest when patches are concentrated in time, but relatively large in space. Interestingly, in most essentially stable patterns, the eventual targeted migration arrival time coincided with the</w:t>
+        <w:t xml:space="preserve">The ability to migrate depended on the nature of the resource dynamics. In particular, the reinforcement of memory and foraging is strongest when patches are concentrated in time, but relatively large in space. Interestingly, in most essentially stable patterns, the eventual targeted migration arrival time coincided with the</w:t>
       </w:r>
       <w:r>
         <w:t xml:space="preserve"> </w:t>
       </w:r>
       <w:r>
         <w:rPr>
+          <w:iCs/>
           <w:i/>
         </w:rPr>
         <w:t xml:space="preserve">peak</w:t>
       </w:r>
       <w:r>
-        <w:t xml:space="preserve">, rather than, e.g, the beginning of the resource dynamic. Ecologically, this indicates that the long-distance social migration behavior may be particularly reinforced when the targeted resource is very sudden (explosive), which is very much the case for the rapid green-up that occurs in high latitudes as the snow recedes even as day length is high, leading to a rapid and intense green-up.</w:t>
-      </w:r>
-      <w:r>
-        <w:br/>
-      </w:r>
+        <w:t xml:space="preserve">, rather than the beginning, of the resource dynamic. Ecologically, this indicates that the long-distance social migration behavior may be particularly reinforced when the targeted resource is very sudden (explosive), which is very much the case for the rapid green-up that occurs in high latitudes as the snow recedes even as day length is high, leading to a rapid and intense green-up.</w:t>
+      </w:r>
+    </w:p>
+    <w:p>
+      <w:pPr>
+        <w:pStyle w:val="BodyText"/>
+      </w:pPr>
       <w:r>
         <w:t xml:space="preserve">It is worth considering the assumptions of our model with respect to a biological population. The population is explicitly social and collective, and the memory is a memory that belongs to the entire population. The importance of the spatial scale of the collective was an unexpected and very strong result, suggesting that for a population to adequately learn socially, it must have a large enough exploratory radius to find new information to adapt to, while being small enough that the entire population can then learn from this.</w:t>
       </w:r>
@@ -6640,6 +7748,64 @@
       </w:pPr>
       <w:r>
         <w:rPr>
+          <w:iCs/>
+          <w:i/>
+        </w:rPr>
+        <w:t xml:space="preserve">Discussion of mechanisms for collective knowledge</w:t>
+      </w:r>
+      <w:r>
+        <w:t xml:space="preserve">. Collective knowledge has been shown to be important, if not essential, to the evolution and process of migration [</w:t>
+      </w:r>
+      <w:hyperlink r:id="rId40">
+        <w:r>
+          <w:rPr>
+            <w:rStyle w:val="Hyperlink"/>
+          </w:rPr>
+          <w:t xml:space="preserve">Shaw2013;@Guttal2010</w:t>
+        </w:r>
+      </w:hyperlink>
+      <w:r>
+        <w:t xml:space="preserve">;</w:t>
+      </w:r>
+      <w:r>
+        <w:t xml:space="preserve">(</w:t>
+      </w:r>
+      <w:r>
+        <w:rPr>
+          <w:bCs/>
+          <w:b/>
+        </w:rPr>
+        <w:t xml:space="preserve">Bergdal2018?</w:t>
+      </w:r>
+      <w:r>
+        <w:t xml:space="preserve">)</w:t>
+      </w:r>
+      <w:r>
+        <w:t xml:space="preserve">]. In our model, we assume that the migration process itself is driven by a collective trigger for the timing and locations of seasonal ranges and migration behavior. Synchrony of mgiration timing and high site fidelity are well documented for migratory species (e.g.</w:t>
+      </w:r>
+      <w:r>
+        <w:t xml:space="preserve"> </w:t>
+      </w:r>
+      <w:r>
+        <w:t xml:space="preserve">Gurarie et al. (2019)</w:t>
+      </w:r>
+      <w:r>
+        <w:t xml:space="preserve">;</w:t>
+      </w:r>
+      <w:r>
+        <w:t xml:space="preserve">Joly et al. (2021)</w:t>
+      </w:r>
+      <w:r>
+        <w:t xml:space="preserve">).</w:t>
+      </w:r>
+    </w:p>
+    <w:p>
+      <w:pPr>
+        <w:pStyle w:val="BodyText"/>
+      </w:pPr>
+      <w:r>
+        <w:rPr>
+          <w:iCs/>
           <w:i/>
         </w:rPr>
         <w:t xml:space="preserve">Some comments on systems that may or may not be more resilient to climate change based on our results</w:t>
@@ -6648,8 +7814,8 @@
         <w:t xml:space="preserve">.</w:t>
       </w:r>
     </w:p>
-    <w:bookmarkEnd w:id="40"/>
-    <w:bookmarkStart w:id="70" w:name="references"/>
+    <w:bookmarkEnd w:id="41"/>
+    <w:bookmarkStart w:id="74" w:name="references"/>
     <w:p>
       <w:pPr>
         <w:pStyle w:val="Heading1"/>
@@ -6658,8 +7824,8 @@
         <w:t xml:space="preserve">References</w:t>
       </w:r>
     </w:p>
-    <w:bookmarkStart w:id="69" w:name="refs"/>
-    <w:bookmarkStart w:id="41" w:name="ref-Anderson2013"/>
+    <w:bookmarkStart w:id="73" w:name="refs"/>
+    <w:bookmarkStart w:id="42" w:name="ref-Anderson2013"/>
     <w:p>
       <w:pPr>
         <w:pStyle w:val="Bibliography"/>
@@ -6668,8 +7834,8 @@
         <w:t xml:space="preserve">Anderson, J. J., E. Gurarie, C. Bracis, B. J. Burke, and K. L. Laidre. 2013. Modeling climate change impacts on phenology and population dynamics of migratory marine species. Ecological Modelling 264:83–97.</w:t>
       </w:r>
     </w:p>
-    <w:bookmarkEnd w:id="41"/>
-    <w:bookmarkStart w:id="42" w:name="ref-Avgar2014"/>
+    <w:bookmarkEnd w:id="42"/>
+    <w:bookmarkStart w:id="43" w:name="ref-Avgar2014"/>
     <w:p>
       <w:pPr>
         <w:pStyle w:val="Bibliography"/>
@@ -6678,8 +7844,8 @@
         <w:t xml:space="preserve">Avgar, T., G. Street, and J. M. Fryxell. 2014. On the adaptive benefits of mammal migration. Canadian Journal of Zoology 92:481–490.</w:t>
       </w:r>
     </w:p>
-    <w:bookmarkEnd w:id="42"/>
-    <w:bookmarkStart w:id="43" w:name="ref-Bhattacharyya1943"/>
+    <w:bookmarkEnd w:id="43"/>
+    <w:bookmarkStart w:id="44" w:name="ref-Bhattacharyya1943"/>
     <w:p>
       <w:pPr>
         <w:pStyle w:val="Bibliography"/>
@@ -6688,8 +7854,8 @@
         <w:t xml:space="preserve">Bhattacharyya, A. 1943. On a measure of divergence between two statistical populations defined by their probability distributions. Bull. Calcutta Math. Soc. 35:99–109.</w:t>
       </w:r>
     </w:p>
-    <w:bookmarkEnd w:id="43"/>
-    <w:bookmarkStart w:id="44" w:name="ref-Bischof2012"/>
+    <w:bookmarkEnd w:id="44"/>
+    <w:bookmarkStart w:id="45" w:name="ref-Bischof2012"/>
     <w:p>
       <w:pPr>
         <w:pStyle w:val="Bibliography"/>
@@ -6698,8 +7864,8 @@
         <w:t xml:space="preserve">Bischof, R., L. E. Loe, E. L. Meisingset, B. Zimmermann, B. Van Moorter, and A. Mysterud. 2012. A migratory northern ungulate in the pursuit of spring: Jumping or surfing the green wave? The American Naturalist 180:407–424.</w:t>
       </w:r>
     </w:p>
-    <w:bookmarkEnd w:id="44"/>
-    <w:bookmarkStart w:id="45" w:name="ref-Bracis2017"/>
+    <w:bookmarkEnd w:id="45"/>
+    <w:bookmarkStart w:id="46" w:name="ref-Bracis2017"/>
     <w:p>
       <w:pPr>
         <w:pStyle w:val="Bibliography"/>
@@ -6708,8 +7874,8 @@
         <w:t xml:space="preserve">Bracis, C., and T. Mueller. 2017. Memory, not just perception, plays an important role in terrestrial mammalian migration. Proceedings of the Royal Society B: Biological Sciences 284:20170449.</w:t>
       </w:r>
     </w:p>
-    <w:bookmarkEnd w:id="45"/>
-    <w:bookmarkStart w:id="46" w:name="ref-Breiman2001"/>
+    <w:bookmarkEnd w:id="46"/>
+    <w:bookmarkStart w:id="47" w:name="ref-Breiman2001"/>
     <w:p>
       <w:pPr>
         <w:pStyle w:val="Bibliography"/>
@@ -6718,8 +7884,8 @@
         <w:t xml:space="preserve">Breiman, L. 2001. Random forests. Machine learning 45:5–32.</w:t>
       </w:r>
     </w:p>
-    <w:bookmarkEnd w:id="46"/>
-    <w:bookmarkStart w:id="47" w:name="ref-Dingle2014"/>
+    <w:bookmarkEnd w:id="47"/>
+    <w:bookmarkStart w:id="48" w:name="ref-Dingle2014"/>
     <w:p>
       <w:pPr>
         <w:pStyle w:val="Bibliography"/>
@@ -6728,8 +7894,8 @@
         <w:t xml:space="preserve">Dingle, H. 2014. Migration: The biology of life on the move. Oxford University Press, USA.</w:t>
       </w:r>
     </w:p>
-    <w:bookmarkEnd w:id="47"/>
-    <w:bookmarkStart w:id="48" w:name="ref-minpack.lm"/>
+    <w:bookmarkEnd w:id="48"/>
+    <w:bookmarkStart w:id="49" w:name="ref-minpack.lm"/>
     <w:p>
       <w:pPr>
         <w:pStyle w:val="Bibliography"/>
@@ -6738,8 +7904,8 @@
         <w:t xml:space="preserve">Elzhov, T. V., K. M. Mullen, A.-N. Spiess, and B. Bolker. 2016. Minpack.lm: R interface to the levenberg-marquardt nonlinear least-squares algorithm found in MINPACK, plus support for bounds.</w:t>
       </w:r>
     </w:p>
-    <w:bookmarkEnd w:id="48"/>
-    <w:bookmarkStart w:id="49" w:name="ref-Fagan2017"/>
+    <w:bookmarkEnd w:id="49"/>
+    <w:bookmarkStart w:id="50" w:name="ref-Fagan2017"/>
     <w:p>
       <w:pPr>
         <w:pStyle w:val="Bibliography"/>
@@ -6748,8 +7914,8 @@
         <w:t xml:space="preserve">Fagan, W., E Gurarie, S. Bewick, A. Howard, R. Cantrell, and C. Cosner. 2017. Perceptual ranges, information gathering, and foraging success in dynamic landscapes. The American Naturalist 189:474–489.</w:t>
       </w:r>
     </w:p>
-    <w:bookmarkEnd w:id="49"/>
-    <w:bookmarkStart w:id="50" w:name="ref-Fagan2019"/>
+    <w:bookmarkEnd w:id="50"/>
+    <w:bookmarkStart w:id="51" w:name="ref-Fagan2019"/>
     <w:p>
       <w:pPr>
         <w:pStyle w:val="Bibliography"/>
@@ -6758,8 +7924,8 @@
         <w:t xml:space="preserve">Fagan, W., T. Hoffman, D. Dahiya, E Gurarie, R. Cantrell, and C. Cosner. 2019. Improved foraging by switching between diffusion and advection: Benefits from movement that depends on spatial context. Theoretical Ecology 13:127–136.</w:t>
       </w:r>
     </w:p>
-    <w:bookmarkEnd w:id="50"/>
-    <w:bookmarkStart w:id="51" w:name="ref-Fryxell1988"/>
+    <w:bookmarkEnd w:id="51"/>
+    <w:bookmarkStart w:id="52" w:name="ref-Fryxell1988"/>
     <w:p>
       <w:pPr>
         <w:pStyle w:val="Bibliography"/>
@@ -6768,8 +7934,8 @@
         <w:t xml:space="preserve">Fryxell, J. M., J. Greever, and A. Sinclair. 1988. Why are migratory ungulates so abundant? The American Naturalist 131:781–798.</w:t>
       </w:r>
     </w:p>
-    <w:bookmarkEnd w:id="51"/>
-    <w:bookmarkStart w:id="52" w:name="ref-Gurarie2009"/>
+    <w:bookmarkEnd w:id="52"/>
+    <w:bookmarkStart w:id="53" w:name="ref-Gurarie2009"/>
     <w:p>
       <w:pPr>
         <w:pStyle w:val="Bibliography"/>
@@ -6778,8 +7944,8 @@
         <w:t xml:space="preserve">Gurarie, E., J. J. Anderson, and R. W. Zabel. 2009. Continuous models of population-level heterogeneity inform analysis of animal dispersal and migration. Ecology 90:2233–2242.</w:t>
       </w:r>
     </w:p>
-    <w:bookmarkEnd w:id="52"/>
-    <w:bookmarkStart w:id="53" w:name="ref-Gurarie2017"/>
+    <w:bookmarkEnd w:id="53"/>
+    <w:bookmarkStart w:id="54" w:name="ref-Gurarie2017"/>
     <w:p>
       <w:pPr>
         <w:pStyle w:val="Bibliography"/>
@@ -6788,8 +7954,8 @@
         <w:t xml:space="preserve">Gurarie, E., F. Cagnacci, W. Peters, C. H. Fleming, J. M. Calabrese, T. Mueller, and W. F. Fagan. 2017. A framework for modelling range shifts and migrations: Asking when, whither, whether and will it return. Journal of Animal Ecology 86:943–959.</w:t>
       </w:r>
     </w:p>
-    <w:bookmarkEnd w:id="53"/>
-    <w:bookmarkStart w:id="54" w:name="ref-Gurarie2019"/>
+    <w:bookmarkEnd w:id="54"/>
+    <w:bookmarkStart w:id="55" w:name="ref-Gurarie2019"/>
     <w:p>
       <w:pPr>
         <w:pStyle w:val="Bibliography"/>
@@ -6798,8 +7964,8 @@
         <w:t xml:space="preserve">Gurarie, E., M. Hebblewhite, K. Joly, A. P. Kelly, J. Adamczewski, S. C. Davidson, T. Davison, A. Gunn, M. J. Suitor, W. F. Fagan, and others. 2019. Tactical departures and strategic arrivals: Divergent effects of climate and weather on caribou spring migrations. Ecosphere 10:e02971.</w:t>
       </w:r>
     </w:p>
-    <w:bookmarkEnd w:id="54"/>
-    <w:bookmarkStart w:id="55" w:name="ref-Gurarie2011a"/>
+    <w:bookmarkEnd w:id="55"/>
+    <w:bookmarkStart w:id="56" w:name="ref-Gurarie2011a"/>
     <w:p>
       <w:pPr>
         <w:pStyle w:val="Bibliography"/>
@@ -6808,8 +7974,8 @@
         <w:t xml:space="preserve">Gurarie, E., and O. Ovaskainen. 2011. Characteristic spatial and temporal scales unify models of animal movement. The American Naturalist 178:113–123.</w:t>
       </w:r>
     </w:p>
-    <w:bookmarkEnd w:id="55"/>
-    <w:bookmarkStart w:id="56" w:name="ref-Jesmer2018"/>
+    <w:bookmarkEnd w:id="56"/>
+    <w:bookmarkStart w:id="57" w:name="ref-Jesmer2018"/>
     <w:p>
       <w:pPr>
         <w:pStyle w:val="Bibliography"/>
@@ -6827,18 +7993,38 @@
         <w:t xml:space="preserve">. Science 361:1023–1025.</w:t>
       </w:r>
     </w:p>
-    <w:bookmarkEnd w:id="56"/>
-    <w:bookmarkStart w:id="57" w:name="ref-Kot1996"/>
+    <w:bookmarkEnd w:id="57"/>
+    <w:bookmarkStart w:id="58" w:name="ref-Joly2021"/>
     <w:p>
       <w:pPr>
         <w:pStyle w:val="Bibliography"/>
       </w:pPr>
       <w:r>
+        <w:t xml:space="preserve">Joly, K., E. Gurarie, D. A. Hansen, and M. D. Cameron. 2021. Seasonal patterns of spatial fidelity and temporal consistency in the distribution and movements of a migratory ungulate. Ecology and Evolution 11:8183–8200.</w:t>
+      </w:r>
+    </w:p>
+    <w:bookmarkEnd w:id="58"/>
+    <w:bookmarkStart w:id="59" w:name="ref-Kauffman2021"/>
+    <w:p>
+      <w:pPr>
+        <w:pStyle w:val="Bibliography"/>
+      </w:pPr>
+      <w:r>
+        <w:t xml:space="preserve">Kauffman, M. J., F. Cagnacci, S. Chamaillé-Jammes, M. Hebblewhite, J. G. C. Hopcraft, J. A. Merkle, T. Mueller, A. Mysterud, W. Peters, C. Roettger, A. Steingisser, J. E. Meacham, K. Abera, J. Adamczewski, E. O. Aikens, H. Bartlam-Brooks, E. Bennitt, J. Berger, C. Boyd, S. D. Côté, L. Debeffe, A. S. Dekrout, N. Dejid, E. Donadio, L. Dziba, W. F. Fagan, C. Fischer, S. Focardi, J. M. Fryxell, R. W. S. Fynn, C. Geremia, B. A. González, A. Gunn, E. Gurarie, M. Heurich, J. Hilty, M. Hurley, A. Johnson, K. Joly, P. Kaczensky, C. J. Kendall, P. Kochkarev, L. Kolpaschikov, R. Kowalczyk, F. van Langevelde, B. V. Li, A. L. Lobora, A. Loison, T. H. Madiri, D. Mallon, P. Marchand, R. A. Medellin, E. Meisingset, E. Merrill, A. D. Middleton, K. L. Monteith, M. Morjan, T. A. Morrison, S. Mumme, R. Naidoo, A. Novaro, J. O. Ogutu, K. A. Olson, A. Oteng-Yeboah, R. J. A. Ovejero, N. Owen-Smith, A. Paasivaara, C. Packer, D. Panchenko, L. Pedrotti, A. J. Plumptre, C. M. Rolandsen, S. Said, A. Salemgareyev, A. Savchenko, P. Savchenko, H. Sawyer, M. Selebatso, M. Skroch, E. Solberg, J. A. Stabach, O. Strand, M. J. Suitor, Y. Tachiki, A. Trainor, A. Tshipa, M. Z. Virani, C. Vynne, S. Ward, G. Wittemyer, W. Xu, and S. Zuther. 2021. Mapping out a future for ungulate migrations. Science 372:566–569.</w:t>
+      </w:r>
+    </w:p>
+    <w:bookmarkEnd w:id="59"/>
+    <w:bookmarkStart w:id="60" w:name="ref-Kot1996"/>
+    <w:p>
+      <w:pPr>
+        <w:pStyle w:val="Bibliography"/>
+      </w:pPr>
+      <w:r>
         <w:t xml:space="preserve">Kot, M., M. A. Lewis, and P. van der Driessche. 1996. Dispersal data and the spread of invading organisms. Ecology 77:2027–2042.</w:t>
       </w:r>
     </w:p>
-    <w:bookmarkEnd w:id="57"/>
-    <w:bookmarkStart w:id="58" w:name="ref-Kolzsch2015"/>
+    <w:bookmarkEnd w:id="60"/>
+    <w:bookmarkStart w:id="61" w:name="ref-Kolzsch2015"/>
     <w:p>
       <w:pPr>
         <w:pStyle w:val="Bibliography"/>
@@ -6856,18 +8042,28 @@
         <w:t xml:space="preserve">. Journal of Animal Ecology 84:272–283.</w:t>
       </w:r>
     </w:p>
-    <w:bookmarkEnd w:id="58"/>
-    <w:bookmarkStart w:id="59" w:name="ref-Mogilner1999"/>
+    <w:bookmarkEnd w:id="61"/>
+    <w:bookmarkStart w:id="62" w:name="ref-Lin2021"/>
     <w:p>
       <w:pPr>
         <w:pStyle w:val="Bibliography"/>
       </w:pPr>
       <w:r>
+        <w:t xml:space="preserve">Lin, H.-Y., W. F. Fagan, and P.-E. Jabin. 2021. Memory-driven movement model for periodic migrations. Journal of Theoretical Biology 508:110486.</w:t>
+      </w:r>
+    </w:p>
+    <w:bookmarkEnd w:id="62"/>
+    <w:bookmarkStart w:id="63" w:name="ref-Mogilner1999"/>
+    <w:p>
+      <w:pPr>
+        <w:pStyle w:val="Bibliography"/>
+      </w:pPr>
+      <w:r>
         <w:t xml:space="preserve">Mogilner, A., and L. Edelstein-Keshet. 1999. A non-local model for a swarm. Journal of Mathematical Biology 38:534–570.</w:t>
       </w:r>
     </w:p>
-    <w:bookmarkEnd w:id="59"/>
-    <w:bookmarkStart w:id="60" w:name="ref-Okubo2001"/>
+    <w:bookmarkEnd w:id="63"/>
+    <w:bookmarkStart w:id="64" w:name="ref-Okubo2001"/>
     <w:p>
       <w:pPr>
         <w:pStyle w:val="Bibliography"/>
@@ -6885,8 +8081,8 @@
         <w:t xml:space="preserve">. Springer Verlag, New York.</w:t>
       </w:r>
     </w:p>
-    <w:bookmarkEnd w:id="60"/>
-    <w:bookmarkStart w:id="61" w:name="ref-Robinson2009"/>
+    <w:bookmarkEnd w:id="64"/>
+    <w:bookmarkStart w:id="65" w:name="ref-Robinson2009"/>
     <w:p>
       <w:pPr>
         <w:pStyle w:val="Bibliography"/>
@@ -6895,8 +8091,8 @@
         <w:t xml:space="preserve">Robinson, R., H. Crick, J. Learmonth, I. Maclean, C. Thomas, F. Bairlein, M. Forchhammer, C. Francis, J. Gill, B. Godley, J. Harwood, G. Hays, B. Huntley, A. Hutson, G. Pierce, M. Rehfisch, D. Sims, B. Santos, T. Sparks, D. Stroud, and M. Visser. 2009. Travelling through a warming world: Climate change and migratory species. Endangered Species Research 7:87–99.</w:t>
       </w:r>
     </w:p>
-    <w:bookmarkEnd w:id="61"/>
-    <w:bookmarkStart w:id="62" w:name="ref-Shaw2016"/>
+    <w:bookmarkEnd w:id="65"/>
+    <w:bookmarkStart w:id="66" w:name="ref-Shaw2016"/>
     <w:p>
       <w:pPr>
         <w:pStyle w:val="Bibliography"/>
@@ -6905,8 +8101,8 @@
         <w:t xml:space="preserve">Shaw, A. K. 2016. Drivers of animal migration and implications in changing environments. Evolutionary Ecology 30:991–1007.</w:t>
       </w:r>
     </w:p>
-    <w:bookmarkEnd w:id="62"/>
-    <w:bookmarkStart w:id="63" w:name="ref-Skalski2003"/>
+    <w:bookmarkEnd w:id="66"/>
+    <w:bookmarkStart w:id="67" w:name="ref-Skalski2003"/>
     <w:p>
       <w:pPr>
         <w:pStyle w:val="Bibliography"/>
@@ -6915,8 +8111,8 @@
         <w:t xml:space="preserve">Skalski, G. T., and J. F. Gilliam. 2003. A diffusion-based theory of organism dispersal in heterogeneous populations. The American Naturalist 161:441–458.</w:t>
       </w:r>
     </w:p>
-    <w:bookmarkEnd w:id="63"/>
-    <w:bookmarkStart w:id="64" w:name="ref-Skellam1951"/>
+    <w:bookmarkEnd w:id="67"/>
+    <w:bookmarkStart w:id="68" w:name="ref-Skellam1951"/>
     <w:p>
       <w:pPr>
         <w:pStyle w:val="Bibliography"/>
@@ -6925,8 +8121,8 @@
         <w:t xml:space="preserve">Skellam, J. G. 1951. Random dispersal in theoretical populations. Biometrika 38:196–218.</w:t>
       </w:r>
     </w:p>
-    <w:bookmarkEnd w:id="64"/>
-    <w:bookmarkStart w:id="65" w:name="ref-Soetaert2012"/>
+    <w:bookmarkEnd w:id="68"/>
+    <w:bookmarkStart w:id="69" w:name="ref-Soetaert2012"/>
     <w:p>
       <w:pPr>
         <w:pStyle w:val="Bibliography"/>
@@ -6944,8 +8140,8 @@
         <w:t xml:space="preserve">. Environmental Modelling &amp; Software 32:49–60.</w:t>
       </w:r>
     </w:p>
-    <w:bookmarkEnd w:id="65"/>
-    <w:bookmarkStart w:id="66" w:name="ref-Soetaert2010"/>
+    <w:bookmarkEnd w:id="69"/>
+    <w:bookmarkStart w:id="70" w:name="ref-Soetaert2010"/>
     <w:p>
       <w:pPr>
         <w:pStyle w:val="Bibliography"/>
@@ -6969,8 +8165,8 @@
         <w:t xml:space="preserve">olve. Journal of Statistical Software 33:1–25.</w:t>
       </w:r>
     </w:p>
-    <w:bookmarkEnd w:id="66"/>
-    <w:bookmarkStart w:id="67" w:name="ref-Turchin1998"/>
+    <w:bookmarkEnd w:id="70"/>
+    <w:bookmarkStart w:id="71" w:name="ref-Turchin1998"/>
     <w:p>
       <w:pPr>
         <w:pStyle w:val="Bibliography"/>
@@ -6979,8 +8175,8 @@
         <w:t xml:space="preserve">Turchin, P. 1998. Quantitative analysis of movement: Measuring and modeling population redistribution in animals and plants. Sinauer Associates.</w:t>
       </w:r>
     </w:p>
-    <w:bookmarkEnd w:id="67"/>
-    <w:bookmarkStart w:id="68" w:name="ref-Wilcove2008"/>
+    <w:bookmarkEnd w:id="71"/>
+    <w:bookmarkStart w:id="72" w:name="ref-Wilcove2008"/>
     <w:p>
       <w:pPr>
         <w:pStyle w:val="Bibliography"/>
@@ -7001,9 +8197,9 @@
         <w:t xml:space="preserve">Biology 6:e188.</w:t>
       </w:r>
     </w:p>
-    <w:bookmarkEnd w:id="68"/>
-    <w:bookmarkEnd w:id="69"/>
-    <w:bookmarkEnd w:id="70"/>
+    <w:bookmarkEnd w:id="72"/>
+    <w:bookmarkEnd w:id="73"/>
+    <w:bookmarkEnd w:id="74"/>
     <w:sectPr/>
   </w:body>
 </w:document>
@@ -7042,10 +8238,7 @@
       <w:lvlText w:val=" "/>
       <w:lvlJc w:val="left"/>
       <w:pPr>
-        <w:tabs>
-          <w:tab w:val="num" w:pos="0"/>
-        </w:tabs>
-        <w:ind w:left="480" w:hanging="480"/>
+        <w:ind w:left="720" w:hanging="480"/>
       </w:pPr>
     </w:lvl>
     <w:lvl w:ilvl="1">
@@ -7053,10 +8246,7 @@
       <w:lvlText w:val=" "/>
       <w:lvlJc w:val="left"/>
       <w:pPr>
-        <w:tabs>
-          <w:tab w:val="num" w:pos="720"/>
-        </w:tabs>
-        <w:ind w:left="1200" w:hanging="480"/>
+        <w:ind w:left="1440" w:hanging="480"/>
       </w:pPr>
     </w:lvl>
     <w:lvl w:ilvl="2">
@@ -7064,10 +8254,7 @@
       <w:lvlText w:val=" "/>
       <w:lvlJc w:val="left"/>
       <w:pPr>
-        <w:tabs>
-          <w:tab w:val="num" w:pos="1440"/>
-        </w:tabs>
-        <w:ind w:left="1920" w:hanging="480"/>
+        <w:ind w:left="2160" w:hanging="480"/>
       </w:pPr>
     </w:lvl>
     <w:lvl w:ilvl="3">
@@ -7075,10 +8262,7 @@
       <w:lvlText w:val=" "/>
       <w:lvlJc w:val="left"/>
       <w:pPr>
-        <w:tabs>
-          <w:tab w:val="num" w:pos="2160"/>
-        </w:tabs>
-        <w:ind w:left="2640" w:hanging="480"/>
+        <w:ind w:left="2880" w:hanging="480"/>
       </w:pPr>
     </w:lvl>
     <w:lvl w:ilvl="4">
@@ -7086,10 +8270,7 @@
       <w:lvlText w:val=" "/>
       <w:lvlJc w:val="left"/>
       <w:pPr>
-        <w:tabs>
-          <w:tab w:val="num" w:pos="2880"/>
-        </w:tabs>
-        <w:ind w:left="3360" w:hanging="480"/>
+        <w:ind w:left="3600" w:hanging="480"/>
       </w:pPr>
     </w:lvl>
     <w:lvl w:ilvl="5">
@@ -7097,10 +8278,7 @@
       <w:lvlText w:val=" "/>
       <w:lvlJc w:val="left"/>
       <w:pPr>
-        <w:tabs>
-          <w:tab w:val="num" w:pos="3600"/>
-        </w:tabs>
-        <w:ind w:left="4080" w:hanging="480"/>
+        <w:ind w:left="4320" w:hanging="480"/>
       </w:pPr>
     </w:lvl>
     <w:lvl w:ilvl="6">
@@ -7108,10 +8286,7 @@
       <w:lvlText w:val=" "/>
       <w:lvlJc w:val="left"/>
       <w:pPr>
-        <w:tabs>
-          <w:tab w:val="num" w:pos="4320"/>
-        </w:tabs>
-        <w:ind w:left="4800" w:hanging="480"/>
+        <w:ind w:left="5040" w:hanging="480"/>
       </w:pPr>
     </w:lvl>
     <w:lvl w:ilvl="7">
@@ -7119,10 +8294,7 @@
       <w:lvlText w:val=" "/>
       <w:lvlJc w:val="left"/>
       <w:pPr>
-        <w:tabs>
-          <w:tab w:val="num" w:pos="5040"/>
-        </w:tabs>
-        <w:ind w:left="5520" w:hanging="480"/>
+        <w:ind w:left="5760" w:hanging="480"/>
       </w:pPr>
     </w:lvl>
     <w:lvl w:ilvl="8">
@@ -7130,10 +8302,7 @@
       <w:lvlText w:val=" "/>
       <w:lvlJc w:val="left"/>
       <w:pPr>
-        <w:tabs>
-          <w:tab w:val="num" w:pos="5760"/>
-        </w:tabs>
-        <w:ind w:left="6240" w:hanging="480"/>
+        <w:ind w:left="6480" w:hanging="480"/>
       </w:pPr>
     </w:lvl>
   </w:abstractNum>
@@ -7146,10 +8315,7 @@
       <w:lvlText w:val="%1."/>
       <w:lvlJc w:val="left"/>
       <w:pPr>
-        <w:tabs>
-          <w:tab w:val="num" w:pos="0"/>
-        </w:tabs>
-        <w:ind w:left="480" w:hanging="480"/>
+        <w:ind w:left="720" w:hanging="480"/>
       </w:pPr>
     </w:lvl>
     <w:lvl w:ilvl="1">
@@ -7158,10 +8324,7 @@
       <w:lvlText w:val="%2."/>
       <w:lvlJc w:val="left"/>
       <w:pPr>
-        <w:tabs>
-          <w:tab w:val="num" w:pos="720"/>
-        </w:tabs>
-        <w:ind w:left="1200" w:hanging="480"/>
+        <w:ind w:left="1440" w:hanging="480"/>
       </w:pPr>
     </w:lvl>
     <w:lvl w:ilvl="2">
@@ -7170,10 +8333,7 @@
       <w:lvlText w:val="%3."/>
       <w:lvlJc w:val="left"/>
       <w:pPr>
-        <w:tabs>
-          <w:tab w:val="num" w:pos="1440"/>
-        </w:tabs>
-        <w:ind w:left="1920" w:hanging="480"/>
+        <w:ind w:left="2160" w:hanging="480"/>
       </w:pPr>
     </w:lvl>
     <w:lvl w:ilvl="3">
@@ -7182,10 +8342,7 @@
       <w:lvlText w:val="%4."/>
       <w:lvlJc w:val="left"/>
       <w:pPr>
-        <w:tabs>
-          <w:tab w:val="num" w:pos="2160"/>
-        </w:tabs>
-        <w:ind w:left="2640" w:hanging="480"/>
+        <w:ind w:left="2880" w:hanging="480"/>
       </w:pPr>
     </w:lvl>
     <w:lvl w:ilvl="4">
@@ -7194,10 +8351,7 @@
       <w:lvlText w:val="%5."/>
       <w:lvlJc w:val="left"/>
       <w:pPr>
-        <w:tabs>
-          <w:tab w:val="num" w:pos="2880"/>
-        </w:tabs>
-        <w:ind w:left="3360" w:hanging="480"/>
+        <w:ind w:left="3600" w:hanging="480"/>
       </w:pPr>
     </w:lvl>
     <w:lvl w:ilvl="5">
@@ -7206,10 +8360,7 @@
       <w:lvlText w:val="%6."/>
       <w:lvlJc w:val="left"/>
       <w:pPr>
-        <w:tabs>
-          <w:tab w:val="num" w:pos="3600"/>
-        </w:tabs>
-        <w:ind w:left="4080" w:hanging="480"/>
+        <w:ind w:left="4320" w:hanging="480"/>
       </w:pPr>
     </w:lvl>
     <w:lvl w:ilvl="6">
@@ -7218,10 +8369,7 @@
       <w:lvlText w:val="%7."/>
       <w:lvlJc w:val="left"/>
       <w:pPr>
-        <w:tabs>
-          <w:tab w:val="num" w:pos="4320"/>
-        </w:tabs>
-        <w:ind w:left="4800" w:hanging="480"/>
+        <w:ind w:left="5040" w:hanging="480"/>
       </w:pPr>
     </w:lvl>
     <w:lvl w:ilvl="7">
@@ -7230,10 +8378,7 @@
       <w:lvlText w:val="%8."/>
       <w:lvlJc w:val="left"/>
       <w:pPr>
-        <w:tabs>
-          <w:tab w:val="num" w:pos="5040"/>
-        </w:tabs>
-        <w:ind w:left="5520" w:hanging="480"/>
+        <w:ind w:left="5760" w:hanging="480"/>
       </w:pPr>
     </w:lvl>
     <w:lvl w:ilvl="8">
@@ -7242,10 +8387,7 @@
       <w:lvlText w:val="%9."/>
       <w:lvlJc w:val="left"/>
       <w:pPr>
-        <w:tabs>
-          <w:tab w:val="num" w:pos="5760"/>
-        </w:tabs>
-        <w:ind w:left="6240" w:hanging="480"/>
+        <w:ind w:left="6480" w:hanging="480"/>
       </w:pPr>
     </w:lvl>
   </w:abstractNum>
@@ -7637,6 +8779,21 @@
         <w:right w:w="108" w:type="dxa"/>
       </w:tblCellMar>
     </w:tblPr>
+    <w:tblStylePr w:type="firstRow">
+      <w:tblPr>
+        <w:jc w:val="left"/>
+        <w:tblInd w:w="0" w:type="dxa"/>
+      </w:tblPr>
+      <w:trPr>
+        <w:jc w:val="left"/>
+      </w:trPr>
+      <w:tcPr>
+        <w:vAlign w:val="bottom"/>
+        <w:tcBorders>
+          <w:bottom w:val="single"/>
+        </w:tcBorders>
+      </w:tcPr>
+    </w:tblStylePr>
   </w:style>
   <w:style w:type="paragraph" w:customStyle="1" w:styleId="DefinitionTerm">
     <w:name w:val="Definition Term"/>

</xml_diff>